<commit_message>
Submission for Module 6 - PJBeck84 (Patrick Beck)
</commit_message>
<xml_diff>
--- a/Module 6/PS101-M06.docx
+++ b/Module 6/PS101-M06.docx
@@ -2068,7 +2068,7 @@
         <w:tblLook w:val="04A0" w:firstRow="1" w:lastRow="0" w:firstColumn="1" w:lastColumn="0" w:noHBand="0" w:noVBand="1"/>
       </w:tblPr>
       <w:tblGrid>
-        <w:gridCol w:w="9044"/>
+        <w:gridCol w:w="9576"/>
       </w:tblGrid>
       <w:tr>
         <w:trPr>
@@ -2287,20 +2287,53 @@
                 <w:b/>
               </w:rPr>
             </w:pPr>
-          </w:p>
-          <w:p>
-            <w:pPr>
-              <w:rPr>
-                <w:b/>
-              </w:rPr>
-            </w:pPr>
-          </w:p>
-          <w:p>
-            <w:pPr>
-              <w:rPr>
-                <w:b/>
-              </w:rPr>
-            </w:pPr>
+            <w:r>
+              <w:rPr>
+                <w:b/>
+                <w:noProof/>
+              </w:rPr>
+              <w:drawing>
+                <wp:inline distT="0" distB="0" distL="0" distR="0" wp14:anchorId="30C95858" wp14:editId="3ED403E3">
+                  <wp:extent cx="5943600" cy="822325"/>
+                  <wp:effectExtent l="0" t="0" r="0" b="3175"/>
+                  <wp:docPr id="5" name="Picture 5" descr="Text&#10;&#10;Description automatically generated"/>
+                  <wp:cNvGraphicFramePr>
+                    <a:graphicFrameLocks xmlns:a="http://schemas.openxmlformats.org/drawingml/2006/main" noChangeAspect="1"/>
+                  </wp:cNvGraphicFramePr>
+                  <a:graphic xmlns:a="http://schemas.openxmlformats.org/drawingml/2006/main">
+                    <a:graphicData uri="http://schemas.openxmlformats.org/drawingml/2006/picture">
+                      <pic:pic xmlns:pic="http://schemas.openxmlformats.org/drawingml/2006/picture">
+                        <pic:nvPicPr>
+                          <pic:cNvPr id="5" name="Picture 5" descr="Text&#10;&#10;Description automatically generated"/>
+                          <pic:cNvPicPr/>
+                        </pic:nvPicPr>
+                        <pic:blipFill>
+                          <a:blip r:embed="rId19" cstate="print">
+                            <a:extLst>
+                              <a:ext uri="{28A0092B-C50C-407E-A947-70E740481C1C}">
+                                <a14:useLocalDpi xmlns:a14="http://schemas.microsoft.com/office/drawing/2010/main" val="0"/>
+                              </a:ext>
+                            </a:extLst>
+                          </a:blip>
+                          <a:stretch>
+                            <a:fillRect/>
+                          </a:stretch>
+                        </pic:blipFill>
+                        <pic:spPr>
+                          <a:xfrm>
+                            <a:off x="0" y="0"/>
+                            <a:ext cx="5943600" cy="822325"/>
+                          </a:xfrm>
+                          <a:prstGeom prst="rect">
+                            <a:avLst/>
+                          </a:prstGeom>
+                        </pic:spPr>
+                      </pic:pic>
+                    </a:graphicData>
+                  </a:graphic>
+                </wp:inline>
+              </w:drawing>
+            </w:r>
           </w:p>
           <w:p>
             <w:pPr>
@@ -2465,6 +2498,53 @@
                 <w:b/>
               </w:rPr>
             </w:pPr>
+            <w:r>
+              <w:rPr>
+                <w:b/>
+                <w:noProof/>
+              </w:rPr>
+              <w:drawing>
+                <wp:inline distT="0" distB="0" distL="0" distR="0" wp14:anchorId="5E830A25" wp14:editId="2E523ED4">
+                  <wp:extent cx="5943600" cy="2141220"/>
+                  <wp:effectExtent l="0" t="0" r="0" b="5080"/>
+                  <wp:docPr id="7" name="Picture 7" descr="A picture containing text&#10;&#10;Description automatically generated"/>
+                  <wp:cNvGraphicFramePr>
+                    <a:graphicFrameLocks xmlns:a="http://schemas.openxmlformats.org/drawingml/2006/main" noChangeAspect="1"/>
+                  </wp:cNvGraphicFramePr>
+                  <a:graphic xmlns:a="http://schemas.openxmlformats.org/drawingml/2006/main">
+                    <a:graphicData uri="http://schemas.openxmlformats.org/drawingml/2006/picture">
+                      <pic:pic xmlns:pic="http://schemas.openxmlformats.org/drawingml/2006/picture">
+                        <pic:nvPicPr>
+                          <pic:cNvPr id="7" name="Picture 7" descr="A picture containing text&#10;&#10;Description automatically generated"/>
+                          <pic:cNvPicPr/>
+                        </pic:nvPicPr>
+                        <pic:blipFill>
+                          <a:blip r:embed="rId20" cstate="print">
+                            <a:extLst>
+                              <a:ext uri="{28A0092B-C50C-407E-A947-70E740481C1C}">
+                                <a14:useLocalDpi xmlns:a14="http://schemas.microsoft.com/office/drawing/2010/main" val="0"/>
+                              </a:ext>
+                            </a:extLst>
+                          </a:blip>
+                          <a:stretch>
+                            <a:fillRect/>
+                          </a:stretch>
+                        </pic:blipFill>
+                        <pic:spPr>
+                          <a:xfrm>
+                            <a:off x="0" y="0"/>
+                            <a:ext cx="5943600" cy="2141220"/>
+                          </a:xfrm>
+                          <a:prstGeom prst="rect">
+                            <a:avLst/>
+                          </a:prstGeom>
+                        </pic:spPr>
+                      </pic:pic>
+                    </a:graphicData>
+                  </a:graphic>
+                </wp:inline>
+              </w:drawing>
+            </w:r>
           </w:p>
           <w:p>
             <w:pPr>
@@ -2629,6 +2709,7 @@
           <w:rFonts w:hint="eastAsia"/>
           <w:lang w:eastAsia="ko-KR"/>
         </w:rPr>
+        <w:lastRenderedPageBreak/>
         <w:t xml:space="preserve">Using </w:t>
       </w:r>
       <w:r>
@@ -2832,428 +2913,11 @@
           <w:noProof/>
           <w:lang w:eastAsia="ko-KR"/>
         </w:rPr>
-        <w:lastRenderedPageBreak/>
         <w:drawing>
           <wp:inline distT="0" distB="0" distL="0" distR="0" wp14:anchorId="48DDA6F0" wp14:editId="7A5A3354">
             <wp:extent cx="2788920" cy="1950327"/>
             <wp:effectExtent l="0" t="0" r="0" b="0"/>
             <wp:docPr id="1" name="그림 1"/>
-            <wp:cNvGraphicFramePr>
-              <a:graphicFrameLocks xmlns:a="http://schemas.openxmlformats.org/drawingml/2006/main" noChangeAspect="1"/>
-            </wp:cNvGraphicFramePr>
-            <a:graphic xmlns:a="http://schemas.openxmlformats.org/drawingml/2006/main">
-              <a:graphicData uri="http://schemas.openxmlformats.org/drawingml/2006/picture">
-                <pic:pic xmlns:pic="http://schemas.openxmlformats.org/drawingml/2006/picture">
-                  <pic:nvPicPr>
-                    <pic:cNvPr id="1" name=""/>
-                    <pic:cNvPicPr/>
-                  </pic:nvPicPr>
-                  <pic:blipFill>
-                    <a:blip r:embed="rId19"/>
-                    <a:stretch>
-                      <a:fillRect/>
-                    </a:stretch>
-                  </pic:blipFill>
-                  <pic:spPr>
-                    <a:xfrm>
-                      <a:off x="0" y="0"/>
-                      <a:ext cx="2795303" cy="1954791"/>
-                    </a:xfrm>
-                    <a:prstGeom prst="rect">
-                      <a:avLst/>
-                    </a:prstGeom>
-                  </pic:spPr>
-                </pic:pic>
-              </a:graphicData>
-            </a:graphic>
-          </wp:inline>
-        </w:drawing>
-      </w:r>
-    </w:p>
-    <w:p>
-      <w:pPr>
-        <w:pStyle w:val="ListParagraph"/>
-        <w:ind w:left="400"/>
-        <w:rPr>
-          <w:lang w:eastAsia="ko-KR"/>
-        </w:rPr>
-      </w:pPr>
-    </w:p>
-    <w:p>
-      <w:pPr>
-        <w:pStyle w:val="ListParagraph"/>
-        <w:ind w:left="400"/>
-        <w:rPr>
-          <w:lang w:eastAsia="ko-KR"/>
-        </w:rPr>
-      </w:pPr>
-      <w:r>
-        <w:rPr>
-          <w:rFonts w:hint="eastAsia"/>
-          <w:lang w:eastAsia="ko-KR"/>
-        </w:rPr>
-        <w:t xml:space="preserve">You can see that you </w:t>
-      </w:r>
-      <w:r>
-        <w:rPr>
-          <w:lang w:eastAsia="ko-KR"/>
-        </w:rPr>
-        <w:t xml:space="preserve">were able to access the first, second, and </w:t>
-      </w:r>
-      <w:r>
-        <w:rPr>
-          <w:lang w:eastAsia="ko-KR"/>
-        </w:rPr>
-        <w:t xml:space="preserve">third item from get-services. </w:t>
-      </w:r>
-      <w:r>
-        <w:rPr>
-          <w:rFonts w:hint="eastAsia"/>
-          <w:lang w:eastAsia="ko-KR"/>
-        </w:rPr>
-        <w:t xml:space="preserve">If you want to </w:t>
-      </w:r>
-      <w:r>
-        <w:rPr>
-          <w:lang w:eastAsia="ko-KR"/>
-        </w:rPr>
-        <w:t>start from the end of the list, you would use negative numbers as follows:</w:t>
-      </w:r>
-    </w:p>
-    <w:p>
-      <w:pPr>
-        <w:pStyle w:val="ListParagraph"/>
-        <w:ind w:left="400"/>
-        <w:rPr>
-          <w:lang w:eastAsia="ko-KR"/>
-        </w:rPr>
-      </w:pPr>
-    </w:p>
-    <w:p>
-      <w:pPr>
-        <w:pStyle w:val="ListParagraph"/>
-        <w:ind w:left="400"/>
-        <w:rPr>
-          <w:rFonts w:ascii="Courier New" w:hAnsi="Courier New" w:cs="Courier New"/>
-          <w:b/>
-        </w:rPr>
-      </w:pPr>
-      <w:r>
-        <w:rPr>
-          <w:rFonts w:ascii="Courier New" w:hAnsi="Courier New" w:cs="Courier New"/>
-          <w:b/>
-        </w:rPr>
-        <w:t>% $</w:t>
-      </w:r>
-      <w:proofErr w:type="gramStart"/>
-      <w:r>
-        <w:rPr>
-          <w:rFonts w:ascii="Courier New" w:hAnsi="Courier New" w:cs="Courier New"/>
-          <w:b/>
-        </w:rPr>
-        <w:t>s[</w:t>
-      </w:r>
-      <w:proofErr w:type="gramEnd"/>
-      <w:r>
-        <w:rPr>
-          <w:rFonts w:ascii="Courier New" w:hAnsi="Courier New" w:cs="Courier New"/>
-          <w:b/>
-        </w:rPr>
-        <w:t>-1]</w:t>
-      </w:r>
-    </w:p>
-    <w:p>
-      <w:pPr>
-        <w:pStyle w:val="ListParagraph"/>
-        <w:ind w:left="400"/>
-        <w:rPr>
-          <w:rFonts w:ascii="Courier New" w:hAnsi="Courier New" w:cs="Courier New"/>
-          <w:b/>
-        </w:rPr>
-      </w:pPr>
-    </w:p>
-    <w:p>
-      <w:pPr>
-        <w:pStyle w:val="ListParagraph"/>
-        <w:ind w:left="400"/>
-        <w:rPr>
-          <w:rFonts w:ascii="Courier New" w:hAnsi="Courier New" w:cs="Courier New"/>
-          <w:b/>
-        </w:rPr>
-      </w:pPr>
-      <w:r>
-        <w:rPr>
-          <w:rFonts w:ascii="Courier New" w:hAnsi="Courier New" w:cs="Courier New"/>
-          <w:b/>
-        </w:rPr>
-        <w:t>% $</w:t>
-      </w:r>
-      <w:proofErr w:type="gramStart"/>
-      <w:r>
-        <w:rPr>
-          <w:rFonts w:ascii="Courier New" w:hAnsi="Courier New" w:cs="Courier New"/>
-          <w:b/>
-        </w:rPr>
-        <w:t>s[</w:t>
-      </w:r>
-      <w:proofErr w:type="gramEnd"/>
-      <w:r>
-        <w:rPr>
-          <w:rFonts w:ascii="Courier New" w:hAnsi="Courier New" w:cs="Courier New"/>
-          <w:b/>
-        </w:rPr>
-        <w:t>-2]</w:t>
-      </w:r>
-    </w:p>
-    <w:p>
-      <w:pPr>
-        <w:pStyle w:val="ListParagraph"/>
-        <w:ind w:left="400"/>
-        <w:rPr>
-          <w:lang w:eastAsia="ko-KR"/>
-        </w:rPr>
-      </w:pPr>
-    </w:p>
-    <w:p>
-      <w:pPr>
-        <w:pStyle w:val="ListParagraph"/>
-        <w:ind w:left="400"/>
-        <w:rPr>
-          <w:lang w:eastAsia="ko-KR"/>
-        </w:rPr>
-      </w:pPr>
-      <w:r>
-        <w:rPr>
-          <w:noProof/>
-          <w:lang w:eastAsia="ko-KR"/>
-        </w:rPr>
-        <w:drawing>
-          <wp:inline distT="0" distB="0" distL="0" distR="0" wp14:anchorId="1858D70B" wp14:editId="36A19EA6">
-            <wp:extent cx="2987040" cy="1328139"/>
-            <wp:effectExtent l="0" t="0" r="3810" b="5715"/>
-            <wp:docPr id="15" name="그림 15"/>
-            <wp:cNvGraphicFramePr>
-              <a:graphicFrameLocks xmlns:a="http://schemas.openxmlformats.org/drawingml/2006/main" noChangeAspect="1"/>
-            </wp:cNvGraphicFramePr>
-            <a:graphic xmlns:a="http://schemas.openxmlformats.org/drawingml/2006/main">
-              <a:graphicData uri="http://schemas.openxmlformats.org/drawingml/2006/picture">
-                <pic:pic xmlns:pic="http://schemas.openxmlformats.org/drawingml/2006/picture">
-                  <pic:nvPicPr>
-                    <pic:cNvPr id="1" name=""/>
-                    <pic:cNvPicPr/>
-                  </pic:nvPicPr>
-                  <pic:blipFill>
-                    <a:blip r:embed="rId20"/>
-                    <a:stretch>
-                      <a:fillRect/>
-                    </a:stretch>
-                  </pic:blipFill>
-                  <pic:spPr>
-                    <a:xfrm>
-                      <a:off x="0" y="0"/>
-                      <a:ext cx="3022974" cy="1344116"/>
-                    </a:xfrm>
-                    <a:prstGeom prst="rect">
-                      <a:avLst/>
-                    </a:prstGeom>
-                  </pic:spPr>
-                </pic:pic>
-              </a:graphicData>
-            </a:graphic>
-          </wp:inline>
-        </w:drawing>
-      </w:r>
-    </w:p>
-    <w:p>
-      <w:pPr>
-        <w:pStyle w:val="ListParagraph"/>
-        <w:ind w:left="400"/>
-        <w:rPr>
-          <w:lang w:eastAsia="ko-KR"/>
-        </w:rPr>
-      </w:pPr>
-    </w:p>
-    <w:p>
-      <w:pPr>
-        <w:pStyle w:val="ListParagraph"/>
-        <w:ind w:left="400"/>
-        <w:rPr>
-          <w:lang w:eastAsia="ko-KR"/>
-        </w:rPr>
-      </w:pPr>
-      <w:r>
-        <w:rPr>
-          <w:lang w:eastAsia="ko-KR"/>
-        </w:rPr>
-        <w:t xml:space="preserve">Along with the squared brackets, </w:t>
-      </w:r>
-      <w:r>
-        <w:rPr>
-          <w:rFonts w:hint="eastAsia"/>
-          <w:lang w:eastAsia="ko-KR"/>
-        </w:rPr>
-        <w:t xml:space="preserve">a </w:t>
-      </w:r>
-      <w:r>
-        <w:rPr>
-          <w:lang w:eastAsia="ko-KR"/>
-        </w:rPr>
-        <w:t>dot operator</w:t>
-      </w:r>
-      <w:r>
-        <w:rPr>
-          <w:rFonts w:hint="eastAsia"/>
-          <w:lang w:eastAsia="ko-KR"/>
-        </w:rPr>
-        <w:t xml:space="preserve"> </w:t>
-      </w:r>
-      <w:r>
-        <w:rPr>
-          <w:lang w:eastAsia="ko-KR"/>
-        </w:rPr>
-        <w:t xml:space="preserve">can be used to get an </w:t>
-      </w:r>
-      <w:r>
-        <w:rPr>
-          <w:lang w:eastAsia="ko-KR"/>
-        </w:rPr>
-        <w:t>individual</w:t>
-      </w:r>
-      <w:r>
-        <w:rPr>
-          <w:lang w:eastAsia="ko-KR"/>
-        </w:rPr>
-        <w:t xml:space="preserve"> property or method for the item. Type:</w:t>
-      </w:r>
-    </w:p>
-    <w:p>
-      <w:pPr>
-        <w:pStyle w:val="ListParagraph"/>
-        <w:ind w:left="400"/>
-        <w:rPr>
-          <w:lang w:eastAsia="ko-KR"/>
-        </w:rPr>
-      </w:pPr>
-    </w:p>
-    <w:p>
-      <w:pPr>
-        <w:pStyle w:val="ListParagraph"/>
-        <w:ind w:left="400"/>
-        <w:rPr>
-          <w:rFonts w:ascii="Courier New" w:hAnsi="Courier New" w:cs="Courier New"/>
-          <w:b/>
-        </w:rPr>
-      </w:pPr>
-      <w:r>
-        <w:rPr>
-          <w:rFonts w:ascii="Courier New" w:hAnsi="Courier New" w:cs="Courier New"/>
-          <w:b/>
-        </w:rPr>
-        <w:t>% $</w:t>
-      </w:r>
-      <w:proofErr w:type="gramStart"/>
-      <w:r>
-        <w:rPr>
-          <w:rFonts w:ascii="Courier New" w:hAnsi="Courier New" w:cs="Courier New"/>
-          <w:b/>
-        </w:rPr>
-        <w:t>s[</w:t>
-      </w:r>
-      <w:proofErr w:type="gramEnd"/>
-      <w:r>
-        <w:rPr>
-          <w:rFonts w:ascii="Courier New" w:hAnsi="Courier New" w:cs="Courier New"/>
-          <w:b/>
-        </w:rPr>
-        <w:t>1</w:t>
-      </w:r>
-      <w:r>
-        <w:rPr>
-          <w:rFonts w:ascii="Courier New" w:hAnsi="Courier New" w:cs="Courier New"/>
-          <w:b/>
-        </w:rPr>
-        <w:t>]</w:t>
-      </w:r>
-    </w:p>
-    <w:p>
-      <w:pPr>
-        <w:pStyle w:val="ListParagraph"/>
-        <w:ind w:left="400"/>
-        <w:rPr>
-          <w:rFonts w:ascii="Courier New" w:hAnsi="Courier New" w:cs="Courier New"/>
-          <w:b/>
-        </w:rPr>
-      </w:pPr>
-    </w:p>
-    <w:p>
-      <w:pPr>
-        <w:pStyle w:val="ListParagraph"/>
-        <w:ind w:left="400"/>
-        <w:rPr>
-          <w:rFonts w:ascii="Courier New" w:hAnsi="Courier New" w:cs="Courier New"/>
-          <w:b/>
-        </w:rPr>
-      </w:pPr>
-      <w:r>
-        <w:rPr>
-          <w:rFonts w:ascii="Courier New" w:hAnsi="Courier New" w:cs="Courier New"/>
-          <w:b/>
-        </w:rPr>
-        <w:t>% $</w:t>
-      </w:r>
-      <w:proofErr w:type="gramStart"/>
-      <w:r>
-        <w:rPr>
-          <w:rFonts w:ascii="Courier New" w:hAnsi="Courier New" w:cs="Courier New"/>
-          <w:b/>
-        </w:rPr>
-        <w:t>s[</w:t>
-      </w:r>
-      <w:proofErr w:type="gramEnd"/>
-      <w:r>
-        <w:rPr>
-          <w:rFonts w:ascii="Courier New" w:hAnsi="Courier New" w:cs="Courier New"/>
-          <w:b/>
-        </w:rPr>
-        <w:t>1]</w:t>
-      </w:r>
-      <w:r>
-        <w:rPr>
-          <w:rFonts w:ascii="Courier New" w:hAnsi="Courier New" w:cs="Courier New"/>
-          <w:b/>
-        </w:rPr>
-        <w:t>.name</w:t>
-      </w:r>
-    </w:p>
-    <w:p>
-      <w:pPr>
-        <w:pStyle w:val="ListParagraph"/>
-        <w:ind w:left="400"/>
-        <w:rPr>
-          <w:rFonts w:ascii="Courier New" w:hAnsi="Courier New" w:cs="Courier New"/>
-          <w:b/>
-        </w:rPr>
-      </w:pPr>
-    </w:p>
-    <w:p>
-      <w:pPr>
-        <w:pStyle w:val="ListParagraph"/>
-        <w:ind w:left="400"/>
-        <w:rPr>
-          <w:rFonts w:ascii="Courier New" w:hAnsi="Courier New" w:cs="Courier New"/>
-          <w:b/>
-        </w:rPr>
-      </w:pPr>
-      <w:r>
-        <w:rPr>
-          <w:noProof/>
-          <w:lang w:eastAsia="ko-KR"/>
-        </w:rPr>
-        <w:drawing>
-          <wp:inline distT="0" distB="0" distL="0" distR="0" wp14:anchorId="38262666" wp14:editId="34EA52CD">
-            <wp:extent cx="3489960" cy="1149133"/>
-            <wp:effectExtent l="0" t="0" r="0" b="0"/>
-            <wp:docPr id="16" name="그림 16"/>
             <wp:cNvGraphicFramePr>
               <a:graphicFrameLocks xmlns:a="http://schemas.openxmlformats.org/drawingml/2006/main" noChangeAspect="1"/>
             </wp:cNvGraphicFramePr>
@@ -3273,6 +2937,423 @@
                   <pic:spPr>
                     <a:xfrm>
                       <a:off x="0" y="0"/>
+                      <a:ext cx="2795303" cy="1954791"/>
+                    </a:xfrm>
+                    <a:prstGeom prst="rect">
+                      <a:avLst/>
+                    </a:prstGeom>
+                  </pic:spPr>
+                </pic:pic>
+              </a:graphicData>
+            </a:graphic>
+          </wp:inline>
+        </w:drawing>
+      </w:r>
+    </w:p>
+    <w:p>
+      <w:pPr>
+        <w:pStyle w:val="ListParagraph"/>
+        <w:ind w:left="400"/>
+        <w:rPr>
+          <w:lang w:eastAsia="ko-KR"/>
+        </w:rPr>
+      </w:pPr>
+    </w:p>
+    <w:p>
+      <w:pPr>
+        <w:pStyle w:val="ListParagraph"/>
+        <w:ind w:left="400"/>
+        <w:rPr>
+          <w:lang w:eastAsia="ko-KR"/>
+        </w:rPr>
+      </w:pPr>
+      <w:r>
+        <w:rPr>
+          <w:rFonts w:hint="eastAsia"/>
+          <w:lang w:eastAsia="ko-KR"/>
+        </w:rPr>
+        <w:t xml:space="preserve">You can see that you </w:t>
+      </w:r>
+      <w:r>
+        <w:rPr>
+          <w:lang w:eastAsia="ko-KR"/>
+        </w:rPr>
+        <w:t xml:space="preserve">were able to access the first, second, and </w:t>
+      </w:r>
+      <w:r>
+        <w:rPr>
+          <w:lang w:eastAsia="ko-KR"/>
+        </w:rPr>
+        <w:t xml:space="preserve">third item from get-services. </w:t>
+      </w:r>
+      <w:r>
+        <w:rPr>
+          <w:rFonts w:hint="eastAsia"/>
+          <w:lang w:eastAsia="ko-KR"/>
+        </w:rPr>
+        <w:t xml:space="preserve">If you want to </w:t>
+      </w:r>
+      <w:r>
+        <w:rPr>
+          <w:lang w:eastAsia="ko-KR"/>
+        </w:rPr>
+        <w:t>start from the end of the list, you would use negative numbers as follows:</w:t>
+      </w:r>
+    </w:p>
+    <w:p>
+      <w:pPr>
+        <w:pStyle w:val="ListParagraph"/>
+        <w:ind w:left="400"/>
+        <w:rPr>
+          <w:lang w:eastAsia="ko-KR"/>
+        </w:rPr>
+      </w:pPr>
+    </w:p>
+    <w:p>
+      <w:pPr>
+        <w:pStyle w:val="ListParagraph"/>
+        <w:ind w:left="400"/>
+        <w:rPr>
+          <w:rFonts w:ascii="Courier New" w:hAnsi="Courier New" w:cs="Courier New"/>
+          <w:b/>
+        </w:rPr>
+      </w:pPr>
+      <w:r>
+        <w:rPr>
+          <w:rFonts w:ascii="Courier New" w:hAnsi="Courier New" w:cs="Courier New"/>
+          <w:b/>
+        </w:rPr>
+        <w:t>% $</w:t>
+      </w:r>
+      <w:proofErr w:type="gramStart"/>
+      <w:r>
+        <w:rPr>
+          <w:rFonts w:ascii="Courier New" w:hAnsi="Courier New" w:cs="Courier New"/>
+          <w:b/>
+        </w:rPr>
+        <w:t>s[</w:t>
+      </w:r>
+      <w:proofErr w:type="gramEnd"/>
+      <w:r>
+        <w:rPr>
+          <w:rFonts w:ascii="Courier New" w:hAnsi="Courier New" w:cs="Courier New"/>
+          <w:b/>
+        </w:rPr>
+        <w:t>-1]</w:t>
+      </w:r>
+    </w:p>
+    <w:p>
+      <w:pPr>
+        <w:pStyle w:val="ListParagraph"/>
+        <w:ind w:left="400"/>
+        <w:rPr>
+          <w:rFonts w:ascii="Courier New" w:hAnsi="Courier New" w:cs="Courier New"/>
+          <w:b/>
+        </w:rPr>
+      </w:pPr>
+    </w:p>
+    <w:p>
+      <w:pPr>
+        <w:pStyle w:val="ListParagraph"/>
+        <w:ind w:left="400"/>
+        <w:rPr>
+          <w:rFonts w:ascii="Courier New" w:hAnsi="Courier New" w:cs="Courier New"/>
+          <w:b/>
+        </w:rPr>
+      </w:pPr>
+      <w:r>
+        <w:rPr>
+          <w:rFonts w:ascii="Courier New" w:hAnsi="Courier New" w:cs="Courier New"/>
+          <w:b/>
+        </w:rPr>
+        <w:t>% $</w:t>
+      </w:r>
+      <w:proofErr w:type="gramStart"/>
+      <w:r>
+        <w:rPr>
+          <w:rFonts w:ascii="Courier New" w:hAnsi="Courier New" w:cs="Courier New"/>
+          <w:b/>
+        </w:rPr>
+        <w:t>s[</w:t>
+      </w:r>
+      <w:proofErr w:type="gramEnd"/>
+      <w:r>
+        <w:rPr>
+          <w:rFonts w:ascii="Courier New" w:hAnsi="Courier New" w:cs="Courier New"/>
+          <w:b/>
+        </w:rPr>
+        <w:t>-2]</w:t>
+      </w:r>
+    </w:p>
+    <w:p>
+      <w:pPr>
+        <w:pStyle w:val="ListParagraph"/>
+        <w:ind w:left="400"/>
+        <w:rPr>
+          <w:lang w:eastAsia="ko-KR"/>
+        </w:rPr>
+      </w:pPr>
+    </w:p>
+    <w:p>
+      <w:pPr>
+        <w:pStyle w:val="ListParagraph"/>
+        <w:ind w:left="400"/>
+        <w:rPr>
+          <w:lang w:eastAsia="ko-KR"/>
+        </w:rPr>
+      </w:pPr>
+      <w:r>
+        <w:rPr>
+          <w:noProof/>
+          <w:lang w:eastAsia="ko-KR"/>
+        </w:rPr>
+        <w:drawing>
+          <wp:inline distT="0" distB="0" distL="0" distR="0" wp14:anchorId="1858D70B" wp14:editId="36A19EA6">
+            <wp:extent cx="2987040" cy="1328139"/>
+            <wp:effectExtent l="0" t="0" r="3810" b="5715"/>
+            <wp:docPr id="15" name="그림 15"/>
+            <wp:cNvGraphicFramePr>
+              <a:graphicFrameLocks xmlns:a="http://schemas.openxmlformats.org/drawingml/2006/main" noChangeAspect="1"/>
+            </wp:cNvGraphicFramePr>
+            <a:graphic xmlns:a="http://schemas.openxmlformats.org/drawingml/2006/main">
+              <a:graphicData uri="http://schemas.openxmlformats.org/drawingml/2006/picture">
+                <pic:pic xmlns:pic="http://schemas.openxmlformats.org/drawingml/2006/picture">
+                  <pic:nvPicPr>
+                    <pic:cNvPr id="1" name=""/>
+                    <pic:cNvPicPr/>
+                  </pic:nvPicPr>
+                  <pic:blipFill>
+                    <a:blip r:embed="rId22"/>
+                    <a:stretch>
+                      <a:fillRect/>
+                    </a:stretch>
+                  </pic:blipFill>
+                  <pic:spPr>
+                    <a:xfrm>
+                      <a:off x="0" y="0"/>
+                      <a:ext cx="3022974" cy="1344116"/>
+                    </a:xfrm>
+                    <a:prstGeom prst="rect">
+                      <a:avLst/>
+                    </a:prstGeom>
+                  </pic:spPr>
+                </pic:pic>
+              </a:graphicData>
+            </a:graphic>
+          </wp:inline>
+        </w:drawing>
+      </w:r>
+    </w:p>
+    <w:p>
+      <w:pPr>
+        <w:pStyle w:val="ListParagraph"/>
+        <w:ind w:left="400"/>
+        <w:rPr>
+          <w:lang w:eastAsia="ko-KR"/>
+        </w:rPr>
+      </w:pPr>
+    </w:p>
+    <w:p>
+      <w:pPr>
+        <w:pStyle w:val="ListParagraph"/>
+        <w:ind w:left="400"/>
+        <w:rPr>
+          <w:lang w:eastAsia="ko-KR"/>
+        </w:rPr>
+      </w:pPr>
+      <w:r>
+        <w:rPr>
+          <w:lang w:eastAsia="ko-KR"/>
+        </w:rPr>
+        <w:t xml:space="preserve">Along with the squared brackets, </w:t>
+      </w:r>
+      <w:r>
+        <w:rPr>
+          <w:rFonts w:hint="eastAsia"/>
+          <w:lang w:eastAsia="ko-KR"/>
+        </w:rPr>
+        <w:t xml:space="preserve">a </w:t>
+      </w:r>
+      <w:r>
+        <w:rPr>
+          <w:lang w:eastAsia="ko-KR"/>
+        </w:rPr>
+        <w:t>dot operator</w:t>
+      </w:r>
+      <w:r>
+        <w:rPr>
+          <w:rFonts w:hint="eastAsia"/>
+          <w:lang w:eastAsia="ko-KR"/>
+        </w:rPr>
+        <w:t xml:space="preserve"> </w:t>
+      </w:r>
+      <w:r>
+        <w:rPr>
+          <w:lang w:eastAsia="ko-KR"/>
+        </w:rPr>
+        <w:t xml:space="preserve">can be used to get an </w:t>
+      </w:r>
+      <w:r>
+        <w:rPr>
+          <w:lang w:eastAsia="ko-KR"/>
+        </w:rPr>
+        <w:t>individual</w:t>
+      </w:r>
+      <w:r>
+        <w:rPr>
+          <w:lang w:eastAsia="ko-KR"/>
+        </w:rPr>
+        <w:t xml:space="preserve"> property or method for the item. Type:</w:t>
+      </w:r>
+    </w:p>
+    <w:p>
+      <w:pPr>
+        <w:pStyle w:val="ListParagraph"/>
+        <w:ind w:left="400"/>
+        <w:rPr>
+          <w:lang w:eastAsia="ko-KR"/>
+        </w:rPr>
+      </w:pPr>
+    </w:p>
+    <w:p>
+      <w:pPr>
+        <w:pStyle w:val="ListParagraph"/>
+        <w:ind w:left="400"/>
+        <w:rPr>
+          <w:rFonts w:ascii="Courier New" w:hAnsi="Courier New" w:cs="Courier New"/>
+          <w:b/>
+        </w:rPr>
+      </w:pPr>
+      <w:r>
+        <w:rPr>
+          <w:rFonts w:ascii="Courier New" w:hAnsi="Courier New" w:cs="Courier New"/>
+          <w:b/>
+        </w:rPr>
+        <w:t>% $</w:t>
+      </w:r>
+      <w:proofErr w:type="gramStart"/>
+      <w:r>
+        <w:rPr>
+          <w:rFonts w:ascii="Courier New" w:hAnsi="Courier New" w:cs="Courier New"/>
+          <w:b/>
+        </w:rPr>
+        <w:t>s[</w:t>
+      </w:r>
+      <w:proofErr w:type="gramEnd"/>
+      <w:r>
+        <w:rPr>
+          <w:rFonts w:ascii="Courier New" w:hAnsi="Courier New" w:cs="Courier New"/>
+          <w:b/>
+        </w:rPr>
+        <w:t>1</w:t>
+      </w:r>
+      <w:r>
+        <w:rPr>
+          <w:rFonts w:ascii="Courier New" w:hAnsi="Courier New" w:cs="Courier New"/>
+          <w:b/>
+        </w:rPr>
+        <w:t>]</w:t>
+      </w:r>
+    </w:p>
+    <w:p>
+      <w:pPr>
+        <w:pStyle w:val="ListParagraph"/>
+        <w:ind w:left="400"/>
+        <w:rPr>
+          <w:rFonts w:ascii="Courier New" w:hAnsi="Courier New" w:cs="Courier New"/>
+          <w:b/>
+        </w:rPr>
+      </w:pPr>
+    </w:p>
+    <w:p>
+      <w:pPr>
+        <w:pStyle w:val="ListParagraph"/>
+        <w:ind w:left="400"/>
+        <w:rPr>
+          <w:rFonts w:ascii="Courier New" w:hAnsi="Courier New" w:cs="Courier New"/>
+          <w:b/>
+        </w:rPr>
+      </w:pPr>
+      <w:r>
+        <w:rPr>
+          <w:rFonts w:ascii="Courier New" w:hAnsi="Courier New" w:cs="Courier New"/>
+          <w:b/>
+        </w:rPr>
+        <w:t>% $</w:t>
+      </w:r>
+      <w:proofErr w:type="gramStart"/>
+      <w:r>
+        <w:rPr>
+          <w:rFonts w:ascii="Courier New" w:hAnsi="Courier New" w:cs="Courier New"/>
+          <w:b/>
+        </w:rPr>
+        <w:t>s[</w:t>
+      </w:r>
+      <w:proofErr w:type="gramEnd"/>
+      <w:r>
+        <w:rPr>
+          <w:rFonts w:ascii="Courier New" w:hAnsi="Courier New" w:cs="Courier New"/>
+          <w:b/>
+        </w:rPr>
+        <w:t>1]</w:t>
+      </w:r>
+      <w:r>
+        <w:rPr>
+          <w:rFonts w:ascii="Courier New" w:hAnsi="Courier New" w:cs="Courier New"/>
+          <w:b/>
+        </w:rPr>
+        <w:t>.name</w:t>
+      </w:r>
+    </w:p>
+    <w:p>
+      <w:pPr>
+        <w:pStyle w:val="ListParagraph"/>
+        <w:ind w:left="400"/>
+        <w:rPr>
+          <w:rFonts w:ascii="Courier New" w:hAnsi="Courier New" w:cs="Courier New"/>
+          <w:b/>
+        </w:rPr>
+      </w:pPr>
+    </w:p>
+    <w:p>
+      <w:pPr>
+        <w:pStyle w:val="ListParagraph"/>
+        <w:ind w:left="400"/>
+        <w:rPr>
+          <w:rFonts w:ascii="Courier New" w:hAnsi="Courier New" w:cs="Courier New"/>
+          <w:b/>
+        </w:rPr>
+      </w:pPr>
+      <w:r>
+        <w:rPr>
+          <w:noProof/>
+          <w:lang w:eastAsia="ko-KR"/>
+        </w:rPr>
+        <w:lastRenderedPageBreak/>
+        <w:drawing>
+          <wp:inline distT="0" distB="0" distL="0" distR="0" wp14:anchorId="38262666" wp14:editId="34EA52CD">
+            <wp:extent cx="3489960" cy="1149133"/>
+            <wp:effectExtent l="0" t="0" r="0" b="0"/>
+            <wp:docPr id="16" name="그림 16"/>
+            <wp:cNvGraphicFramePr>
+              <a:graphicFrameLocks xmlns:a="http://schemas.openxmlformats.org/drawingml/2006/main" noChangeAspect="1"/>
+            </wp:cNvGraphicFramePr>
+            <a:graphic xmlns:a="http://schemas.openxmlformats.org/drawingml/2006/main">
+              <a:graphicData uri="http://schemas.openxmlformats.org/drawingml/2006/picture">
+                <pic:pic xmlns:pic="http://schemas.openxmlformats.org/drawingml/2006/picture">
+                  <pic:nvPicPr>
+                    <pic:cNvPr id="1" name=""/>
+                    <pic:cNvPicPr/>
+                  </pic:nvPicPr>
+                  <pic:blipFill>
+                    <a:blip r:embed="rId23"/>
+                    <a:stretch>
+                      <a:fillRect/>
+                    </a:stretch>
+                  </pic:blipFill>
+                  <pic:spPr>
+                    <a:xfrm>
+                      <a:off x="0" y="0"/>
                       <a:ext cx="3516334" cy="1157817"/>
                     </a:xfrm>
                     <a:prstGeom prst="rect">
@@ -3373,7 +3454,6 @@
           <w:u w:val="single"/>
           <w:lang w:eastAsia="ko-KR"/>
         </w:rPr>
-        <w:lastRenderedPageBreak/>
         <w:t>V</w:t>
       </w:r>
       <w:r>
@@ -3533,7 +3613,7 @@
                     </pic:cNvPicPr>
                   </pic:nvPicPr>
                   <pic:blipFill>
-                    <a:blip r:embed="rId22">
+                    <a:blip r:embed="rId24">
                       <a:extLst>
                         <a:ext uri="{28A0092B-C50C-407E-A947-70E740481C1C}">
                           <a14:useLocalDpi xmlns:a14="http://schemas.microsoft.com/office/drawing/2010/main" val="0"/>
@@ -3708,6 +3788,7 @@
           <w:noProof/>
           <w:lang w:eastAsia="ko-KR"/>
         </w:rPr>
+        <w:lastRenderedPageBreak/>
         <w:drawing>
           <wp:inline distT="0" distB="0" distL="0" distR="0" wp14:anchorId="21C4985F" wp14:editId="58F10B42">
             <wp:extent cx="2258494" cy="1417320"/>
@@ -3726,7 +3807,7 @@
                     </pic:cNvPicPr>
                   </pic:nvPicPr>
                   <pic:blipFill>
-                    <a:blip r:embed="rId23">
+                    <a:blip r:embed="rId25">
                       <a:extLst>
                         <a:ext uri="{28A0092B-C50C-407E-A947-70E740481C1C}">
                           <a14:useLocalDpi xmlns:a14="http://schemas.microsoft.com/office/drawing/2010/main" val="0"/>
@@ -3802,7 +3883,7 @@
                     </pic:cNvPicPr>
                   </pic:nvPicPr>
                   <pic:blipFill>
-                    <a:blip r:embed="rId24">
+                    <a:blip r:embed="rId26">
                       <a:extLst>
                         <a:ext uri="{28A0092B-C50C-407E-A947-70E740481C1C}">
                           <a14:useLocalDpi xmlns:a14="http://schemas.microsoft.com/office/drawing/2010/main" val="0"/>
@@ -3936,7 +4017,7 @@
                     <pic:cNvPicPr/>
                   </pic:nvPicPr>
                   <pic:blipFill>
-                    <a:blip r:embed="rId25"/>
+                    <a:blip r:embed="rId27"/>
                     <a:stretch>
                       <a:fillRect/>
                     </a:stretch>
@@ -4245,703 +4326,6 @@
             <wp:extent cx="5943600" cy="485775"/>
             <wp:effectExtent l="0" t="0" r="0" b="9525"/>
             <wp:docPr id="14" name="그림 14"/>
-            <wp:cNvGraphicFramePr>
-              <a:graphicFrameLocks xmlns:a="http://schemas.openxmlformats.org/drawingml/2006/main" noChangeAspect="1"/>
-            </wp:cNvGraphicFramePr>
-            <a:graphic xmlns:a="http://schemas.openxmlformats.org/drawingml/2006/main">
-              <a:graphicData uri="http://schemas.openxmlformats.org/drawingml/2006/picture">
-                <pic:pic xmlns:pic="http://schemas.openxmlformats.org/drawingml/2006/picture">
-                  <pic:nvPicPr>
-                    <pic:cNvPr id="1" name=""/>
-                    <pic:cNvPicPr/>
-                  </pic:nvPicPr>
-                  <pic:blipFill>
-                    <a:blip r:embed="rId26"/>
-                    <a:stretch>
-                      <a:fillRect/>
-                    </a:stretch>
-                  </pic:blipFill>
-                  <pic:spPr>
-                    <a:xfrm>
-                      <a:off x="0" y="0"/>
-                      <a:ext cx="5943600" cy="485775"/>
-                    </a:xfrm>
-                    <a:prstGeom prst="rect">
-                      <a:avLst/>
-                    </a:prstGeom>
-                  </pic:spPr>
-                </pic:pic>
-              </a:graphicData>
-            </a:graphic>
-          </wp:inline>
-        </w:drawing>
-      </w:r>
-    </w:p>
-    <w:p>
-      <w:pPr>
-        <w:pStyle w:val="ListParagraph"/>
-        <w:ind w:left="400"/>
-        <w:rPr>
-          <w:rFonts w:ascii="Courier New" w:hAnsi="Courier New" w:cs="Courier New"/>
-          <w:b/>
-          <w:lang w:eastAsia="ko-KR"/>
-        </w:rPr>
-      </w:pPr>
-    </w:p>
-    <w:p>
-      <w:pPr>
-        <w:pStyle w:val="ListParagraph"/>
-        <w:ind w:left="400"/>
-        <w:rPr>
-          <w:lang w:eastAsia="ko-KR"/>
-        </w:rPr>
-      </w:pPr>
-      <w:r>
-        <w:rPr>
-          <w:lang w:eastAsia="ko-KR"/>
-        </w:rPr>
-        <w:t xml:space="preserve">You will now have an object that contains the XML. </w:t>
-      </w:r>
-    </w:p>
-    <w:p>
-      <w:pPr>
-        <w:pStyle w:val="ListParagraph"/>
-        <w:ind w:left="400"/>
-        <w:rPr>
-          <w:lang w:eastAsia="ko-KR"/>
-        </w:rPr>
-      </w:pPr>
-    </w:p>
-    <w:p>
-      <w:pPr>
-        <w:pStyle w:val="ListParagraph"/>
-        <w:numPr>
-          <w:ilvl w:val="0"/>
-          <w:numId w:val="7"/>
-        </w:numPr>
-        <w:rPr>
-          <w:lang w:eastAsia="ko-KR"/>
-        </w:rPr>
-      </w:pPr>
-      <w:r>
-        <w:rPr>
-          <w:lang w:eastAsia="ko-KR"/>
-        </w:rPr>
-        <w:t>Type the following to display the type of the object.</w:t>
-      </w:r>
-    </w:p>
-    <w:p>
-      <w:pPr>
-        <w:pStyle w:val="ListParagraph"/>
-        <w:ind w:left="400"/>
-        <w:rPr>
-          <w:lang w:eastAsia="ko-KR"/>
-        </w:rPr>
-      </w:pPr>
-    </w:p>
-    <w:p>
-      <w:pPr>
-        <w:pStyle w:val="ListParagraph"/>
-        <w:ind w:left="400"/>
-        <w:rPr>
-          <w:rFonts w:ascii="Courier New" w:hAnsi="Courier New" w:cs="Courier New"/>
-          <w:b/>
-          <w:lang w:eastAsia="ko-KR"/>
-        </w:rPr>
-      </w:pPr>
-      <w:r>
-        <w:rPr>
-          <w:rFonts w:ascii="Courier New" w:hAnsi="Courier New" w:cs="Courier New"/>
-          <w:b/>
-          <w:lang w:eastAsia="ko-KR"/>
-        </w:rPr>
-        <w:t xml:space="preserve">% </w:t>
-      </w:r>
-      <w:r>
-        <w:rPr>
-          <w:rFonts w:ascii="Courier New" w:hAnsi="Courier New" w:cs="Courier New"/>
-          <w:b/>
-          <w:lang w:eastAsia="ko-KR"/>
-        </w:rPr>
-        <w:t>$</w:t>
-      </w:r>
-      <w:proofErr w:type="spellStart"/>
-      <w:proofErr w:type="gramStart"/>
-      <w:r>
-        <w:rPr>
-          <w:rFonts w:ascii="Courier New" w:hAnsi="Courier New" w:cs="Courier New"/>
-          <w:b/>
-          <w:lang w:eastAsia="ko-KR"/>
-        </w:rPr>
-        <w:t>h</w:t>
-      </w:r>
-      <w:r>
-        <w:rPr>
-          <w:rFonts w:ascii="Courier New" w:hAnsi="Courier New" w:cs="Courier New"/>
-          <w:b/>
-          <w:lang w:eastAsia="ko-KR"/>
-        </w:rPr>
-        <w:t>.gettype</w:t>
-      </w:r>
-      <w:proofErr w:type="spellEnd"/>
-      <w:proofErr w:type="gramEnd"/>
-      <w:r>
-        <w:rPr>
-          <w:rFonts w:ascii="Courier New" w:hAnsi="Courier New" w:cs="Courier New"/>
-          <w:b/>
-          <w:lang w:eastAsia="ko-KR"/>
-        </w:rPr>
-        <w:t>()</w:t>
-      </w:r>
-    </w:p>
-    <w:p>
-      <w:pPr>
-        <w:pStyle w:val="ListParagraph"/>
-        <w:ind w:left="400"/>
-        <w:rPr>
-          <w:rFonts w:ascii="Courier New" w:hAnsi="Courier New" w:cs="Courier New"/>
-          <w:b/>
-          <w:lang w:eastAsia="ko-KR"/>
-        </w:rPr>
-      </w:pPr>
-    </w:p>
-    <w:p>
-      <w:pPr>
-        <w:pStyle w:val="ListParagraph"/>
-        <w:ind w:left="400"/>
-        <w:rPr>
-          <w:lang w:eastAsia="ko-KR"/>
-        </w:rPr>
-      </w:pPr>
-      <w:r>
-        <w:rPr>
-          <w:noProof/>
-          <w:lang w:eastAsia="ko-KR"/>
-        </w:rPr>
-        <w:drawing>
-          <wp:inline distT="0" distB="0" distL="0" distR="0" wp14:anchorId="1CF47EB8" wp14:editId="6AAE21BF">
-            <wp:extent cx="3688080" cy="597343"/>
-            <wp:effectExtent l="0" t="0" r="0" b="0"/>
-            <wp:docPr id="17" name="그림 17"/>
-            <wp:cNvGraphicFramePr>
-              <a:graphicFrameLocks xmlns:a="http://schemas.openxmlformats.org/drawingml/2006/main" noChangeAspect="1"/>
-            </wp:cNvGraphicFramePr>
-            <a:graphic xmlns:a="http://schemas.openxmlformats.org/drawingml/2006/main">
-              <a:graphicData uri="http://schemas.openxmlformats.org/drawingml/2006/picture">
-                <pic:pic xmlns:pic="http://schemas.openxmlformats.org/drawingml/2006/picture">
-                  <pic:nvPicPr>
-                    <pic:cNvPr id="1" name=""/>
-                    <pic:cNvPicPr/>
-                  </pic:nvPicPr>
-                  <pic:blipFill>
-                    <a:blip r:embed="rId27"/>
-                    <a:stretch>
-                      <a:fillRect/>
-                    </a:stretch>
-                  </pic:blipFill>
-                  <pic:spPr>
-                    <a:xfrm>
-                      <a:off x="0" y="0"/>
-                      <a:ext cx="3787125" cy="613385"/>
-                    </a:xfrm>
-                    <a:prstGeom prst="rect">
-                      <a:avLst/>
-                    </a:prstGeom>
-                  </pic:spPr>
-                </pic:pic>
-              </a:graphicData>
-            </a:graphic>
-          </wp:inline>
-        </w:drawing>
-      </w:r>
-    </w:p>
-    <w:p>
-      <w:pPr>
-        <w:pStyle w:val="ListParagraph"/>
-        <w:ind w:left="400"/>
-        <w:rPr>
-          <w:lang w:eastAsia="ko-KR"/>
-        </w:rPr>
-      </w:pPr>
-    </w:p>
-    <w:p>
-      <w:pPr>
-        <w:pStyle w:val="ListParagraph"/>
-        <w:numPr>
-          <w:ilvl w:val="0"/>
-          <w:numId w:val="7"/>
-        </w:numPr>
-        <w:rPr>
-          <w:lang w:eastAsia="ko-KR"/>
-        </w:rPr>
-      </w:pPr>
-      <w:r>
-        <w:rPr>
-          <w:rFonts w:hint="eastAsia"/>
-          <w:lang w:eastAsia="ko-KR"/>
-        </w:rPr>
-        <w:t xml:space="preserve">You can confirm from this that it is </w:t>
-      </w:r>
-      <w:r>
-        <w:rPr>
-          <w:lang w:eastAsia="ko-KR"/>
-        </w:rPr>
-        <w:t>an</w:t>
-      </w:r>
-      <w:r>
-        <w:rPr>
-          <w:rFonts w:hint="eastAsia"/>
-          <w:lang w:eastAsia="ko-KR"/>
-        </w:rPr>
-        <w:t xml:space="preserve"> XML document. </w:t>
-      </w:r>
-      <w:r>
-        <w:rPr>
-          <w:lang w:eastAsia="ko-KR"/>
-        </w:rPr>
-        <w:t xml:space="preserve">With this object, you can map through the contents easily by using the dot </w:t>
-      </w:r>
-      <w:r>
-        <w:rPr>
-          <w:lang w:eastAsia="ko-KR"/>
-        </w:rPr>
-        <w:t>operator</w:t>
-      </w:r>
-      <w:r>
-        <w:rPr>
-          <w:lang w:eastAsia="ko-KR"/>
-        </w:rPr>
-        <w:t>. Type:</w:t>
-      </w:r>
-    </w:p>
-    <w:p>
-      <w:pPr>
-        <w:pStyle w:val="ListParagraph"/>
-        <w:ind w:left="400"/>
-        <w:rPr>
-          <w:lang w:eastAsia="ko-KR"/>
-        </w:rPr>
-      </w:pPr>
-    </w:p>
-    <w:p>
-      <w:pPr>
-        <w:pStyle w:val="ListParagraph"/>
-        <w:ind w:left="400"/>
-        <w:rPr>
-          <w:rFonts w:ascii="Courier New" w:hAnsi="Courier New" w:cs="Courier New"/>
-          <w:b/>
-          <w:lang w:eastAsia="ko-KR"/>
-        </w:rPr>
-      </w:pPr>
-      <w:r>
-        <w:rPr>
-          <w:rFonts w:ascii="Courier New" w:hAnsi="Courier New" w:cs="Courier New"/>
-          <w:b/>
-          <w:lang w:eastAsia="ko-KR"/>
-        </w:rPr>
-        <w:t xml:space="preserve">% </w:t>
-      </w:r>
-      <w:r>
-        <w:rPr>
-          <w:rFonts w:ascii="Courier New" w:hAnsi="Courier New" w:cs="Courier New"/>
-          <w:b/>
-          <w:lang w:eastAsia="ko-KR"/>
-        </w:rPr>
-        <w:t>$</w:t>
-      </w:r>
-      <w:proofErr w:type="spellStart"/>
-      <w:proofErr w:type="gramStart"/>
-      <w:r>
-        <w:rPr>
-          <w:rFonts w:ascii="Courier New" w:hAnsi="Courier New" w:cs="Courier New"/>
-          <w:b/>
-          <w:lang w:eastAsia="ko-KR"/>
-        </w:rPr>
-        <w:t>h</w:t>
-      </w:r>
-      <w:r>
-        <w:rPr>
-          <w:rFonts w:ascii="Courier New" w:hAnsi="Courier New" w:cs="Courier New"/>
-          <w:b/>
-          <w:lang w:eastAsia="ko-KR"/>
-        </w:rPr>
-        <w:t>.play</w:t>
-      </w:r>
-      <w:proofErr w:type="spellEnd"/>
-      <w:proofErr w:type="gramEnd"/>
-    </w:p>
-    <w:p>
-      <w:pPr>
-        <w:pStyle w:val="ListParagraph"/>
-        <w:ind w:left="400"/>
-        <w:rPr>
-          <w:rFonts w:ascii="Courier New" w:hAnsi="Courier New" w:cs="Courier New"/>
-          <w:b/>
-          <w:lang w:eastAsia="ko-KR"/>
-        </w:rPr>
-      </w:pPr>
-    </w:p>
-    <w:p>
-      <w:pPr>
-        <w:pStyle w:val="ListParagraph"/>
-        <w:ind w:left="400"/>
-        <w:rPr>
-          <w:rFonts w:ascii="Courier New" w:hAnsi="Courier New" w:cs="Courier New"/>
-          <w:b/>
-          <w:lang w:eastAsia="ko-KR"/>
-        </w:rPr>
-      </w:pPr>
-      <w:r>
-        <w:rPr>
-          <w:rFonts w:ascii="Courier New" w:hAnsi="Courier New" w:cs="Courier New"/>
-          <w:b/>
-          <w:lang w:eastAsia="ko-KR"/>
-        </w:rPr>
-        <w:t xml:space="preserve">% </w:t>
-      </w:r>
-      <w:r>
-        <w:rPr>
-          <w:rFonts w:ascii="Courier New" w:hAnsi="Courier New" w:cs="Courier New"/>
-          <w:b/>
-          <w:lang w:eastAsia="ko-KR"/>
-        </w:rPr>
-        <w:t>$</w:t>
-      </w:r>
-      <w:proofErr w:type="spellStart"/>
-      <w:r>
-        <w:rPr>
-          <w:rFonts w:ascii="Courier New" w:hAnsi="Courier New" w:cs="Courier New"/>
-          <w:b/>
-          <w:lang w:eastAsia="ko-KR"/>
-        </w:rPr>
-        <w:t>h</w:t>
-      </w:r>
-      <w:r>
-        <w:rPr>
-          <w:rFonts w:ascii="Courier New" w:hAnsi="Courier New" w:cs="Courier New"/>
-          <w:b/>
-          <w:lang w:eastAsia="ko-KR"/>
-        </w:rPr>
-        <w:t>.play.act</w:t>
-      </w:r>
-      <w:proofErr w:type="spellEnd"/>
-    </w:p>
-    <w:p>
-      <w:pPr>
-        <w:pStyle w:val="ListParagraph"/>
-        <w:ind w:left="400"/>
-        <w:rPr>
-          <w:rFonts w:ascii="Courier New" w:hAnsi="Courier New" w:cs="Courier New"/>
-          <w:b/>
-          <w:lang w:eastAsia="ko-KR"/>
-        </w:rPr>
-      </w:pPr>
-    </w:p>
-    <w:p>
-      <w:pPr>
-        <w:pStyle w:val="ListParagraph"/>
-        <w:ind w:left="400"/>
-        <w:rPr>
-          <w:lang w:eastAsia="ko-KR"/>
-        </w:rPr>
-      </w:pPr>
-      <w:r>
-        <w:rPr>
-          <w:rFonts w:hint="eastAsia"/>
-          <w:lang w:eastAsia="ko-KR"/>
-        </w:rPr>
-        <w:t>Comp</w:t>
-      </w:r>
-      <w:r>
-        <w:rPr>
-          <w:lang w:eastAsia="ko-KR"/>
-        </w:rPr>
-        <w:t xml:space="preserve">are the results with the hamlet.xml file. It is hard to work with the .XML file but PowerShell allows you to get results of what you want to see, making is so much easier to work with. </w:t>
-      </w:r>
-    </w:p>
-    <w:p>
-      <w:pPr>
-        <w:pStyle w:val="ListParagraph"/>
-        <w:ind w:left="400"/>
-        <w:rPr>
-          <w:lang w:eastAsia="ko-KR"/>
-        </w:rPr>
-      </w:pPr>
-    </w:p>
-    <w:p>
-      <w:pPr>
-        <w:pStyle w:val="ListParagraph"/>
-        <w:numPr>
-          <w:ilvl w:val="0"/>
-          <w:numId w:val="7"/>
-        </w:numPr>
-        <w:rPr>
-          <w:lang w:eastAsia="ko-KR"/>
-        </w:rPr>
-      </w:pPr>
-      <w:r>
-        <w:rPr>
-          <w:lang w:eastAsia="ko-KR"/>
-        </w:rPr>
-        <w:t xml:space="preserve">Let’s narrow the search more using the square brackets. What if you want to see all the speeches for </w:t>
-      </w:r>
-      <w:r>
-        <w:rPr>
-          <w:lang w:eastAsia="ko-KR"/>
-        </w:rPr>
-        <w:t>act 1</w:t>
-      </w:r>
-      <w:r>
-        <w:rPr>
-          <w:lang w:eastAsia="ko-KR"/>
-        </w:rPr>
-        <w:t xml:space="preserve">, </w:t>
-      </w:r>
-      <w:r>
-        <w:rPr>
-          <w:lang w:eastAsia="ko-KR"/>
-        </w:rPr>
-        <w:t xml:space="preserve">scene </w:t>
-      </w:r>
-      <w:proofErr w:type="gramStart"/>
-      <w:r>
-        <w:rPr>
-          <w:lang w:eastAsia="ko-KR"/>
-        </w:rPr>
-        <w:t>2</w:t>
-      </w:r>
-      <w:r>
-        <w:rPr>
-          <w:lang w:eastAsia="ko-KR"/>
-        </w:rPr>
-        <w:t>.</w:t>
-      </w:r>
-      <w:proofErr w:type="gramEnd"/>
-      <w:r>
-        <w:rPr>
-          <w:lang w:eastAsia="ko-KR"/>
-        </w:rPr>
-        <w:t xml:space="preserve"> Type:</w:t>
-      </w:r>
-    </w:p>
-    <w:p>
-      <w:pPr>
-        <w:pStyle w:val="ListParagraph"/>
-        <w:ind w:left="400"/>
-        <w:rPr>
-          <w:lang w:eastAsia="ko-KR"/>
-        </w:rPr>
-      </w:pPr>
-    </w:p>
-    <w:p>
-      <w:pPr>
-        <w:pStyle w:val="ListParagraph"/>
-        <w:ind w:left="400"/>
-        <w:rPr>
-          <w:lang w:eastAsia="ko-KR"/>
-        </w:rPr>
-      </w:pPr>
-      <w:r>
-        <w:rPr>
-          <w:rFonts w:ascii="Courier New" w:hAnsi="Courier New" w:cs="Courier New"/>
-          <w:b/>
-          <w:lang w:eastAsia="ko-KR"/>
-        </w:rPr>
-        <w:t xml:space="preserve">% </w:t>
-      </w:r>
-      <w:r>
-        <w:rPr>
-          <w:rFonts w:ascii="Courier New" w:hAnsi="Courier New" w:cs="Courier New"/>
-          <w:b/>
-          <w:lang w:eastAsia="ko-KR"/>
-        </w:rPr>
-        <w:t>$</w:t>
-      </w:r>
-      <w:proofErr w:type="spellStart"/>
-      <w:r>
-        <w:rPr>
-          <w:rFonts w:ascii="Courier New" w:hAnsi="Courier New" w:cs="Courier New"/>
-          <w:b/>
-          <w:lang w:eastAsia="ko-KR"/>
-        </w:rPr>
-        <w:t>h</w:t>
-      </w:r>
-      <w:r>
-        <w:rPr>
-          <w:rFonts w:ascii="Courier New" w:hAnsi="Courier New" w:cs="Courier New"/>
-          <w:b/>
-          <w:lang w:eastAsia="ko-KR"/>
-        </w:rPr>
-        <w:t>.play.act</w:t>
-      </w:r>
-      <w:proofErr w:type="spellEnd"/>
-      <w:r>
-        <w:rPr>
-          <w:rFonts w:ascii="Courier New" w:hAnsi="Courier New" w:cs="Courier New"/>
-          <w:b/>
-          <w:lang w:eastAsia="ko-KR"/>
-        </w:rPr>
-        <w:t>[0</w:t>
-      </w:r>
-      <w:proofErr w:type="gramStart"/>
-      <w:r>
-        <w:rPr>
-          <w:rFonts w:ascii="Courier New" w:hAnsi="Courier New" w:cs="Courier New"/>
-          <w:b/>
-          <w:lang w:eastAsia="ko-KR"/>
-        </w:rPr>
-        <w:t>].scene</w:t>
-      </w:r>
-      <w:proofErr w:type="gramEnd"/>
-      <w:r>
-        <w:rPr>
-          <w:rFonts w:ascii="Courier New" w:hAnsi="Courier New" w:cs="Courier New"/>
-          <w:b/>
-          <w:lang w:eastAsia="ko-KR"/>
-        </w:rPr>
-        <w:t>[1].speech</w:t>
-      </w:r>
-    </w:p>
-    <w:p>
-      <w:pPr>
-        <w:pStyle w:val="ListParagraph"/>
-        <w:ind w:left="400"/>
-        <w:rPr>
-          <w:lang w:eastAsia="ko-KR"/>
-        </w:rPr>
-      </w:pPr>
-      <w:r>
-        <w:rPr>
-          <w:lang w:eastAsia="ko-KR"/>
-        </w:rPr>
-        <w:t xml:space="preserve"> </w:t>
-      </w:r>
-    </w:p>
-    <w:p>
-      <w:pPr>
-        <w:pStyle w:val="ListParagraph"/>
-        <w:numPr>
-          <w:ilvl w:val="0"/>
-          <w:numId w:val="7"/>
-        </w:numPr>
-        <w:rPr>
-          <w:lang w:eastAsia="ko-KR"/>
-        </w:rPr>
-      </w:pPr>
-      <w:r>
-        <w:rPr>
-          <w:lang w:eastAsia="ko-KR"/>
-        </w:rPr>
-        <w:t>You can also use the pipeline to select the first few speeches. Type:</w:t>
-      </w:r>
-    </w:p>
-    <w:p>
-      <w:pPr>
-        <w:pStyle w:val="ListParagraph"/>
-        <w:ind w:left="400"/>
-        <w:rPr>
-          <w:lang w:eastAsia="ko-KR"/>
-        </w:rPr>
-      </w:pPr>
-    </w:p>
-    <w:p>
-      <w:pPr>
-        <w:pStyle w:val="ListParagraph"/>
-        <w:ind w:left="400"/>
-        <w:rPr>
-          <w:lang w:eastAsia="ko-KR"/>
-        </w:rPr>
-      </w:pPr>
-      <w:r>
-        <w:rPr>
-          <w:rFonts w:ascii="Courier New" w:hAnsi="Courier New" w:cs="Courier New"/>
-          <w:b/>
-          <w:lang w:eastAsia="ko-KR"/>
-        </w:rPr>
-        <w:t xml:space="preserve">% </w:t>
-      </w:r>
-      <w:r>
-        <w:rPr>
-          <w:rFonts w:ascii="Courier New" w:hAnsi="Courier New" w:cs="Courier New"/>
-          <w:b/>
-          <w:lang w:eastAsia="ko-KR"/>
-        </w:rPr>
-        <w:t>$</w:t>
-      </w:r>
-      <w:proofErr w:type="spellStart"/>
-      <w:r>
-        <w:rPr>
-          <w:rFonts w:ascii="Courier New" w:hAnsi="Courier New" w:cs="Courier New"/>
-          <w:b/>
-          <w:lang w:eastAsia="ko-KR"/>
-        </w:rPr>
-        <w:t>h</w:t>
-      </w:r>
-      <w:r>
-        <w:rPr>
-          <w:rFonts w:ascii="Courier New" w:hAnsi="Courier New" w:cs="Courier New"/>
-          <w:b/>
-          <w:lang w:eastAsia="ko-KR"/>
-        </w:rPr>
-        <w:t>.play.act</w:t>
-      </w:r>
-      <w:proofErr w:type="spellEnd"/>
-      <w:r>
-        <w:rPr>
-          <w:rFonts w:ascii="Courier New" w:hAnsi="Courier New" w:cs="Courier New"/>
-          <w:b/>
-          <w:lang w:eastAsia="ko-KR"/>
-        </w:rPr>
-        <w:t>[0</w:t>
-      </w:r>
-      <w:proofErr w:type="gramStart"/>
-      <w:r>
-        <w:rPr>
-          <w:rFonts w:ascii="Courier New" w:hAnsi="Courier New" w:cs="Courier New"/>
-          <w:b/>
-          <w:lang w:eastAsia="ko-KR"/>
-        </w:rPr>
-        <w:t>].scene</w:t>
-      </w:r>
-      <w:proofErr w:type="gramEnd"/>
-      <w:r>
-        <w:rPr>
-          <w:rFonts w:ascii="Courier New" w:hAnsi="Courier New" w:cs="Courier New"/>
-          <w:b/>
-          <w:lang w:eastAsia="ko-KR"/>
-        </w:rPr>
-        <w:t>[1].speech | select –First 3</w:t>
-      </w:r>
-    </w:p>
-    <w:p>
-      <w:pPr>
-        <w:pStyle w:val="ListParagraph"/>
-        <w:ind w:left="400"/>
-        <w:rPr>
-          <w:lang w:eastAsia="ko-KR"/>
-        </w:rPr>
-      </w:pPr>
-    </w:p>
-    <w:p>
-      <w:pPr>
-        <w:pStyle w:val="ListParagraph"/>
-        <w:ind w:left="400"/>
-        <w:rPr>
-          <w:rFonts w:ascii="Courier New" w:hAnsi="Courier New" w:cs="Courier New"/>
-          <w:b/>
-          <w:lang w:eastAsia="ko-KR"/>
-        </w:rPr>
-      </w:pPr>
-      <w:r>
-        <w:rPr>
-          <w:noProof/>
-          <w:lang w:eastAsia="ko-KR"/>
-        </w:rPr>
-        <w:drawing>
-          <wp:inline distT="0" distB="0" distL="0" distR="0" wp14:anchorId="3551927A" wp14:editId="156D0FFD">
-            <wp:extent cx="5943600" cy="1021080"/>
-            <wp:effectExtent l="0" t="0" r="0" b="7620"/>
-            <wp:docPr id="18" name="그림 18"/>
             <wp:cNvGraphicFramePr>
               <a:graphicFrameLocks xmlns:a="http://schemas.openxmlformats.org/drawingml/2006/main" noChangeAspect="1"/>
             </wp:cNvGraphicFramePr>
@@ -4961,7 +4345,7 @@
                   <pic:spPr>
                     <a:xfrm>
                       <a:off x="0" y="0"/>
-                      <a:ext cx="5943600" cy="1021080"/>
+                      <a:ext cx="5943600" cy="485775"/>
                     </a:xfrm>
                     <a:prstGeom prst="rect">
                       <a:avLst/>
@@ -4988,6 +4372,30 @@
     <w:p>
       <w:pPr>
         <w:pStyle w:val="ListParagraph"/>
+        <w:ind w:left="400"/>
+        <w:rPr>
+          <w:lang w:eastAsia="ko-KR"/>
+        </w:rPr>
+      </w:pPr>
+      <w:r>
+        <w:rPr>
+          <w:lang w:eastAsia="ko-KR"/>
+        </w:rPr>
+        <w:t xml:space="preserve">You will now have an object that contains the XML. </w:t>
+      </w:r>
+    </w:p>
+    <w:p>
+      <w:pPr>
+        <w:pStyle w:val="ListParagraph"/>
+        <w:ind w:left="400"/>
+        <w:rPr>
+          <w:lang w:eastAsia="ko-KR"/>
+        </w:rPr>
+      </w:pPr>
+    </w:p>
+    <w:p>
+      <w:pPr>
+        <w:pStyle w:val="ListParagraph"/>
         <w:numPr>
           <w:ilvl w:val="0"/>
           <w:numId w:val="7"/>
@@ -4998,32 +4406,27 @@
       </w:pPr>
       <w:r>
         <w:rPr>
-          <w:rFonts w:hint="eastAsia"/>
-          <w:lang w:eastAsia="ko-KR"/>
-        </w:rPr>
-        <w:t xml:space="preserve">Using </w:t>
-      </w:r>
-      <w:r>
-        <w:rPr>
-          <w:lang w:eastAsia="ko-KR"/>
-        </w:rPr>
-        <w:t>the pipeline, you can also get a count of how many speeches each speaker has for the act and scene by grouping by speaker and sorting by count. Type:</w:t>
-      </w:r>
-    </w:p>
-    <w:p>
-      <w:pPr>
-        <w:pStyle w:val="ListParagraph"/>
-        <w:ind w:left="400"/>
-        <w:rPr>
-          <w:lang w:eastAsia="ko-KR"/>
-        </w:rPr>
-      </w:pPr>
-    </w:p>
-    <w:p>
-      <w:pPr>
-        <w:pStyle w:val="ListParagraph"/>
-        <w:ind w:left="400"/>
-        <w:rPr>
+          <w:lang w:eastAsia="ko-KR"/>
+        </w:rPr>
+        <w:t>Type the following to display the type of the object.</w:t>
+      </w:r>
+    </w:p>
+    <w:p>
+      <w:pPr>
+        <w:pStyle w:val="ListParagraph"/>
+        <w:ind w:left="400"/>
+        <w:rPr>
+          <w:lang w:eastAsia="ko-KR"/>
+        </w:rPr>
+      </w:pPr>
+    </w:p>
+    <w:p>
+      <w:pPr>
+        <w:pStyle w:val="ListParagraph"/>
+        <w:ind w:left="400"/>
+        <w:rPr>
+          <w:rFonts w:ascii="Courier New" w:hAnsi="Courier New" w:cs="Courier New"/>
+          <w:b/>
           <w:lang w:eastAsia="ko-KR"/>
         </w:rPr>
       </w:pPr>
@@ -5044,6 +4447,7 @@
         <w:t>$</w:t>
       </w:r>
       <w:proofErr w:type="spellStart"/>
+      <w:proofErr w:type="gramStart"/>
       <w:r>
         <w:rPr>
           <w:rFonts w:ascii="Courier New" w:hAnsi="Courier New" w:cs="Courier New"/>
@@ -5058,26 +4462,9 @@
           <w:b/>
           <w:lang w:eastAsia="ko-KR"/>
         </w:rPr>
-        <w:t>.play.act</w:t>
+        <w:t>.gettype</w:t>
       </w:r>
       <w:proofErr w:type="spellEnd"/>
-      <w:r>
-        <w:rPr>
-          <w:rFonts w:ascii="Courier New" w:hAnsi="Courier New" w:cs="Courier New"/>
-          <w:b/>
-          <w:lang w:eastAsia="ko-KR"/>
-        </w:rPr>
-        <w:t>[0</w:t>
-      </w:r>
-      <w:proofErr w:type="gramStart"/>
-      <w:r>
-        <w:rPr>
-          <w:rFonts w:ascii="Courier New" w:hAnsi="Courier New" w:cs="Courier New"/>
-          <w:b/>
-          <w:lang w:eastAsia="ko-KR"/>
-        </w:rPr>
-        <w:t>].scene</w:t>
-      </w:r>
       <w:proofErr w:type="gramEnd"/>
       <w:r>
         <w:rPr>
@@ -5085,14 +4472,16 @@
           <w:b/>
           <w:lang w:eastAsia="ko-KR"/>
         </w:rPr>
-        <w:t>[1].speech | group speaker | sort count</w:t>
-      </w:r>
-    </w:p>
-    <w:p>
-      <w:pPr>
-        <w:pStyle w:val="ListParagraph"/>
-        <w:ind w:left="400"/>
-        <w:rPr>
+        <w:t>()</w:t>
+      </w:r>
+    </w:p>
+    <w:p>
+      <w:pPr>
+        <w:pStyle w:val="ListParagraph"/>
+        <w:ind w:left="400"/>
+        <w:rPr>
+          <w:rFonts w:ascii="Courier New" w:hAnsi="Courier New" w:cs="Courier New"/>
+          <w:b/>
           <w:lang w:eastAsia="ko-KR"/>
         </w:rPr>
       </w:pPr>
@@ -5111,10 +4500,10 @@
           <w:lang w:eastAsia="ko-KR"/>
         </w:rPr>
         <w:drawing>
-          <wp:inline distT="0" distB="0" distL="0" distR="0" wp14:anchorId="140B2332" wp14:editId="0A51F72E">
-            <wp:extent cx="3931920" cy="1553024"/>
-            <wp:effectExtent l="0" t="0" r="0" b="9525"/>
-            <wp:docPr id="19" name="그림 19"/>
+          <wp:inline distT="0" distB="0" distL="0" distR="0" wp14:anchorId="1CF47EB8" wp14:editId="6AAE21BF">
+            <wp:extent cx="3688080" cy="597343"/>
+            <wp:effectExtent l="0" t="0" r="0" b="0"/>
+            <wp:docPr id="17" name="그림 17"/>
             <wp:cNvGraphicFramePr>
               <a:graphicFrameLocks xmlns:a="http://schemas.openxmlformats.org/drawingml/2006/main" noChangeAspect="1"/>
             </wp:cNvGraphicFramePr>
@@ -5134,6 +4523,698 @@
                   <pic:spPr>
                     <a:xfrm>
                       <a:off x="0" y="0"/>
+                      <a:ext cx="3787125" cy="613385"/>
+                    </a:xfrm>
+                    <a:prstGeom prst="rect">
+                      <a:avLst/>
+                    </a:prstGeom>
+                  </pic:spPr>
+                </pic:pic>
+              </a:graphicData>
+            </a:graphic>
+          </wp:inline>
+        </w:drawing>
+      </w:r>
+    </w:p>
+    <w:p>
+      <w:pPr>
+        <w:pStyle w:val="ListParagraph"/>
+        <w:ind w:left="400"/>
+        <w:rPr>
+          <w:lang w:eastAsia="ko-KR"/>
+        </w:rPr>
+      </w:pPr>
+    </w:p>
+    <w:p>
+      <w:pPr>
+        <w:pStyle w:val="ListParagraph"/>
+        <w:numPr>
+          <w:ilvl w:val="0"/>
+          <w:numId w:val="7"/>
+        </w:numPr>
+        <w:rPr>
+          <w:lang w:eastAsia="ko-KR"/>
+        </w:rPr>
+      </w:pPr>
+      <w:r>
+        <w:rPr>
+          <w:rFonts w:hint="eastAsia"/>
+          <w:lang w:eastAsia="ko-KR"/>
+        </w:rPr>
+        <w:t xml:space="preserve">You can confirm from this that it is </w:t>
+      </w:r>
+      <w:r>
+        <w:rPr>
+          <w:lang w:eastAsia="ko-KR"/>
+        </w:rPr>
+        <w:t>an</w:t>
+      </w:r>
+      <w:r>
+        <w:rPr>
+          <w:rFonts w:hint="eastAsia"/>
+          <w:lang w:eastAsia="ko-KR"/>
+        </w:rPr>
+        <w:t xml:space="preserve"> XML document. </w:t>
+      </w:r>
+      <w:r>
+        <w:rPr>
+          <w:lang w:eastAsia="ko-KR"/>
+        </w:rPr>
+        <w:t xml:space="preserve">With this object, you can map through the contents easily by using the dot </w:t>
+      </w:r>
+      <w:r>
+        <w:rPr>
+          <w:lang w:eastAsia="ko-KR"/>
+        </w:rPr>
+        <w:t>operator</w:t>
+      </w:r>
+      <w:r>
+        <w:rPr>
+          <w:lang w:eastAsia="ko-KR"/>
+        </w:rPr>
+        <w:t>. Type:</w:t>
+      </w:r>
+    </w:p>
+    <w:p>
+      <w:pPr>
+        <w:pStyle w:val="ListParagraph"/>
+        <w:ind w:left="400"/>
+        <w:rPr>
+          <w:lang w:eastAsia="ko-KR"/>
+        </w:rPr>
+      </w:pPr>
+    </w:p>
+    <w:p>
+      <w:pPr>
+        <w:pStyle w:val="ListParagraph"/>
+        <w:ind w:left="400"/>
+        <w:rPr>
+          <w:rFonts w:ascii="Courier New" w:hAnsi="Courier New" w:cs="Courier New"/>
+          <w:b/>
+          <w:lang w:eastAsia="ko-KR"/>
+        </w:rPr>
+      </w:pPr>
+      <w:r>
+        <w:rPr>
+          <w:rFonts w:ascii="Courier New" w:hAnsi="Courier New" w:cs="Courier New"/>
+          <w:b/>
+          <w:lang w:eastAsia="ko-KR"/>
+        </w:rPr>
+        <w:t xml:space="preserve">% </w:t>
+      </w:r>
+      <w:r>
+        <w:rPr>
+          <w:rFonts w:ascii="Courier New" w:hAnsi="Courier New" w:cs="Courier New"/>
+          <w:b/>
+          <w:lang w:eastAsia="ko-KR"/>
+        </w:rPr>
+        <w:t>$</w:t>
+      </w:r>
+      <w:proofErr w:type="spellStart"/>
+      <w:proofErr w:type="gramStart"/>
+      <w:r>
+        <w:rPr>
+          <w:rFonts w:ascii="Courier New" w:hAnsi="Courier New" w:cs="Courier New"/>
+          <w:b/>
+          <w:lang w:eastAsia="ko-KR"/>
+        </w:rPr>
+        <w:t>h</w:t>
+      </w:r>
+      <w:r>
+        <w:rPr>
+          <w:rFonts w:ascii="Courier New" w:hAnsi="Courier New" w:cs="Courier New"/>
+          <w:b/>
+          <w:lang w:eastAsia="ko-KR"/>
+        </w:rPr>
+        <w:t>.play</w:t>
+      </w:r>
+      <w:proofErr w:type="spellEnd"/>
+      <w:proofErr w:type="gramEnd"/>
+    </w:p>
+    <w:p>
+      <w:pPr>
+        <w:pStyle w:val="ListParagraph"/>
+        <w:ind w:left="400"/>
+        <w:rPr>
+          <w:rFonts w:ascii="Courier New" w:hAnsi="Courier New" w:cs="Courier New"/>
+          <w:b/>
+          <w:lang w:eastAsia="ko-KR"/>
+        </w:rPr>
+      </w:pPr>
+    </w:p>
+    <w:p>
+      <w:pPr>
+        <w:pStyle w:val="ListParagraph"/>
+        <w:ind w:left="400"/>
+        <w:rPr>
+          <w:rFonts w:ascii="Courier New" w:hAnsi="Courier New" w:cs="Courier New"/>
+          <w:b/>
+          <w:lang w:eastAsia="ko-KR"/>
+        </w:rPr>
+      </w:pPr>
+      <w:r>
+        <w:rPr>
+          <w:rFonts w:ascii="Courier New" w:hAnsi="Courier New" w:cs="Courier New"/>
+          <w:b/>
+          <w:lang w:eastAsia="ko-KR"/>
+        </w:rPr>
+        <w:t xml:space="preserve">% </w:t>
+      </w:r>
+      <w:r>
+        <w:rPr>
+          <w:rFonts w:ascii="Courier New" w:hAnsi="Courier New" w:cs="Courier New"/>
+          <w:b/>
+          <w:lang w:eastAsia="ko-KR"/>
+        </w:rPr>
+        <w:t>$</w:t>
+      </w:r>
+      <w:proofErr w:type="spellStart"/>
+      <w:r>
+        <w:rPr>
+          <w:rFonts w:ascii="Courier New" w:hAnsi="Courier New" w:cs="Courier New"/>
+          <w:b/>
+          <w:lang w:eastAsia="ko-KR"/>
+        </w:rPr>
+        <w:t>h</w:t>
+      </w:r>
+      <w:r>
+        <w:rPr>
+          <w:rFonts w:ascii="Courier New" w:hAnsi="Courier New" w:cs="Courier New"/>
+          <w:b/>
+          <w:lang w:eastAsia="ko-KR"/>
+        </w:rPr>
+        <w:t>.play.act</w:t>
+      </w:r>
+      <w:proofErr w:type="spellEnd"/>
+    </w:p>
+    <w:p>
+      <w:pPr>
+        <w:pStyle w:val="ListParagraph"/>
+        <w:ind w:left="400"/>
+        <w:rPr>
+          <w:rFonts w:ascii="Courier New" w:hAnsi="Courier New" w:cs="Courier New"/>
+          <w:b/>
+          <w:lang w:eastAsia="ko-KR"/>
+        </w:rPr>
+      </w:pPr>
+    </w:p>
+    <w:p>
+      <w:pPr>
+        <w:pStyle w:val="ListParagraph"/>
+        <w:ind w:left="400"/>
+        <w:rPr>
+          <w:lang w:eastAsia="ko-KR"/>
+        </w:rPr>
+      </w:pPr>
+      <w:r>
+        <w:rPr>
+          <w:rFonts w:hint="eastAsia"/>
+          <w:lang w:eastAsia="ko-KR"/>
+        </w:rPr>
+        <w:t>Comp</w:t>
+      </w:r>
+      <w:r>
+        <w:rPr>
+          <w:lang w:eastAsia="ko-KR"/>
+        </w:rPr>
+        <w:t xml:space="preserve">are the results with the hamlet.xml file. It is hard to work with the .XML file but PowerShell allows you to get results of what you want to see, making is so much easier to work with. </w:t>
+      </w:r>
+    </w:p>
+    <w:p>
+      <w:pPr>
+        <w:pStyle w:val="ListParagraph"/>
+        <w:ind w:left="400"/>
+        <w:rPr>
+          <w:lang w:eastAsia="ko-KR"/>
+        </w:rPr>
+      </w:pPr>
+    </w:p>
+    <w:p>
+      <w:pPr>
+        <w:pStyle w:val="ListParagraph"/>
+        <w:numPr>
+          <w:ilvl w:val="0"/>
+          <w:numId w:val="7"/>
+        </w:numPr>
+        <w:rPr>
+          <w:lang w:eastAsia="ko-KR"/>
+        </w:rPr>
+      </w:pPr>
+      <w:r>
+        <w:rPr>
+          <w:lang w:eastAsia="ko-KR"/>
+        </w:rPr>
+        <w:t xml:space="preserve">Let’s narrow the search more using the square brackets. What if you want to see all the speeches for </w:t>
+      </w:r>
+      <w:r>
+        <w:rPr>
+          <w:lang w:eastAsia="ko-KR"/>
+        </w:rPr>
+        <w:t>act 1</w:t>
+      </w:r>
+      <w:r>
+        <w:rPr>
+          <w:lang w:eastAsia="ko-KR"/>
+        </w:rPr>
+        <w:t xml:space="preserve">, </w:t>
+      </w:r>
+      <w:r>
+        <w:rPr>
+          <w:lang w:eastAsia="ko-KR"/>
+        </w:rPr>
+        <w:t xml:space="preserve">scene </w:t>
+      </w:r>
+      <w:proofErr w:type="gramStart"/>
+      <w:r>
+        <w:rPr>
+          <w:lang w:eastAsia="ko-KR"/>
+        </w:rPr>
+        <w:t>2</w:t>
+      </w:r>
+      <w:r>
+        <w:rPr>
+          <w:lang w:eastAsia="ko-KR"/>
+        </w:rPr>
+        <w:t>.</w:t>
+      </w:r>
+      <w:proofErr w:type="gramEnd"/>
+      <w:r>
+        <w:rPr>
+          <w:lang w:eastAsia="ko-KR"/>
+        </w:rPr>
+        <w:t xml:space="preserve"> Type:</w:t>
+      </w:r>
+    </w:p>
+    <w:p>
+      <w:pPr>
+        <w:pStyle w:val="ListParagraph"/>
+        <w:ind w:left="400"/>
+        <w:rPr>
+          <w:lang w:eastAsia="ko-KR"/>
+        </w:rPr>
+      </w:pPr>
+    </w:p>
+    <w:p>
+      <w:pPr>
+        <w:pStyle w:val="ListParagraph"/>
+        <w:ind w:left="400"/>
+        <w:rPr>
+          <w:lang w:eastAsia="ko-KR"/>
+        </w:rPr>
+      </w:pPr>
+      <w:r>
+        <w:rPr>
+          <w:rFonts w:ascii="Courier New" w:hAnsi="Courier New" w:cs="Courier New"/>
+          <w:b/>
+          <w:lang w:eastAsia="ko-KR"/>
+        </w:rPr>
+        <w:t xml:space="preserve">% </w:t>
+      </w:r>
+      <w:r>
+        <w:rPr>
+          <w:rFonts w:ascii="Courier New" w:hAnsi="Courier New" w:cs="Courier New"/>
+          <w:b/>
+          <w:lang w:eastAsia="ko-KR"/>
+        </w:rPr>
+        <w:t>$</w:t>
+      </w:r>
+      <w:proofErr w:type="spellStart"/>
+      <w:r>
+        <w:rPr>
+          <w:rFonts w:ascii="Courier New" w:hAnsi="Courier New" w:cs="Courier New"/>
+          <w:b/>
+          <w:lang w:eastAsia="ko-KR"/>
+        </w:rPr>
+        <w:t>h</w:t>
+      </w:r>
+      <w:r>
+        <w:rPr>
+          <w:rFonts w:ascii="Courier New" w:hAnsi="Courier New" w:cs="Courier New"/>
+          <w:b/>
+          <w:lang w:eastAsia="ko-KR"/>
+        </w:rPr>
+        <w:t>.play.act</w:t>
+      </w:r>
+      <w:proofErr w:type="spellEnd"/>
+      <w:r>
+        <w:rPr>
+          <w:rFonts w:ascii="Courier New" w:hAnsi="Courier New" w:cs="Courier New"/>
+          <w:b/>
+          <w:lang w:eastAsia="ko-KR"/>
+        </w:rPr>
+        <w:t>[0</w:t>
+      </w:r>
+      <w:proofErr w:type="gramStart"/>
+      <w:r>
+        <w:rPr>
+          <w:rFonts w:ascii="Courier New" w:hAnsi="Courier New" w:cs="Courier New"/>
+          <w:b/>
+          <w:lang w:eastAsia="ko-KR"/>
+        </w:rPr>
+        <w:t>].scene</w:t>
+      </w:r>
+      <w:proofErr w:type="gramEnd"/>
+      <w:r>
+        <w:rPr>
+          <w:rFonts w:ascii="Courier New" w:hAnsi="Courier New" w:cs="Courier New"/>
+          <w:b/>
+          <w:lang w:eastAsia="ko-KR"/>
+        </w:rPr>
+        <w:t>[1].speech</w:t>
+      </w:r>
+    </w:p>
+    <w:p>
+      <w:pPr>
+        <w:pStyle w:val="ListParagraph"/>
+        <w:ind w:left="400"/>
+        <w:rPr>
+          <w:lang w:eastAsia="ko-KR"/>
+        </w:rPr>
+      </w:pPr>
+      <w:r>
+        <w:rPr>
+          <w:lang w:eastAsia="ko-KR"/>
+        </w:rPr>
+        <w:t xml:space="preserve"> </w:t>
+      </w:r>
+    </w:p>
+    <w:p>
+      <w:pPr>
+        <w:pStyle w:val="ListParagraph"/>
+        <w:numPr>
+          <w:ilvl w:val="0"/>
+          <w:numId w:val="7"/>
+        </w:numPr>
+        <w:rPr>
+          <w:lang w:eastAsia="ko-KR"/>
+        </w:rPr>
+      </w:pPr>
+      <w:r>
+        <w:rPr>
+          <w:lang w:eastAsia="ko-KR"/>
+        </w:rPr>
+        <w:t>You can also use the pipeline to select the first few speeches. Type:</w:t>
+      </w:r>
+    </w:p>
+    <w:p>
+      <w:pPr>
+        <w:pStyle w:val="ListParagraph"/>
+        <w:ind w:left="400"/>
+        <w:rPr>
+          <w:lang w:eastAsia="ko-KR"/>
+        </w:rPr>
+      </w:pPr>
+    </w:p>
+    <w:p>
+      <w:pPr>
+        <w:pStyle w:val="ListParagraph"/>
+        <w:ind w:left="400"/>
+        <w:rPr>
+          <w:lang w:eastAsia="ko-KR"/>
+        </w:rPr>
+      </w:pPr>
+      <w:r>
+        <w:rPr>
+          <w:rFonts w:ascii="Courier New" w:hAnsi="Courier New" w:cs="Courier New"/>
+          <w:b/>
+          <w:lang w:eastAsia="ko-KR"/>
+        </w:rPr>
+        <w:t xml:space="preserve">% </w:t>
+      </w:r>
+      <w:r>
+        <w:rPr>
+          <w:rFonts w:ascii="Courier New" w:hAnsi="Courier New" w:cs="Courier New"/>
+          <w:b/>
+          <w:lang w:eastAsia="ko-KR"/>
+        </w:rPr>
+        <w:t>$</w:t>
+      </w:r>
+      <w:proofErr w:type="spellStart"/>
+      <w:r>
+        <w:rPr>
+          <w:rFonts w:ascii="Courier New" w:hAnsi="Courier New" w:cs="Courier New"/>
+          <w:b/>
+          <w:lang w:eastAsia="ko-KR"/>
+        </w:rPr>
+        <w:t>h</w:t>
+      </w:r>
+      <w:r>
+        <w:rPr>
+          <w:rFonts w:ascii="Courier New" w:hAnsi="Courier New" w:cs="Courier New"/>
+          <w:b/>
+          <w:lang w:eastAsia="ko-KR"/>
+        </w:rPr>
+        <w:t>.play.act</w:t>
+      </w:r>
+      <w:proofErr w:type="spellEnd"/>
+      <w:r>
+        <w:rPr>
+          <w:rFonts w:ascii="Courier New" w:hAnsi="Courier New" w:cs="Courier New"/>
+          <w:b/>
+          <w:lang w:eastAsia="ko-KR"/>
+        </w:rPr>
+        <w:t>[0</w:t>
+      </w:r>
+      <w:proofErr w:type="gramStart"/>
+      <w:r>
+        <w:rPr>
+          <w:rFonts w:ascii="Courier New" w:hAnsi="Courier New" w:cs="Courier New"/>
+          <w:b/>
+          <w:lang w:eastAsia="ko-KR"/>
+        </w:rPr>
+        <w:t>].scene</w:t>
+      </w:r>
+      <w:proofErr w:type="gramEnd"/>
+      <w:r>
+        <w:rPr>
+          <w:rFonts w:ascii="Courier New" w:hAnsi="Courier New" w:cs="Courier New"/>
+          <w:b/>
+          <w:lang w:eastAsia="ko-KR"/>
+        </w:rPr>
+        <w:t>[1].speech | select –First 3</w:t>
+      </w:r>
+    </w:p>
+    <w:p>
+      <w:pPr>
+        <w:pStyle w:val="ListParagraph"/>
+        <w:ind w:left="400"/>
+        <w:rPr>
+          <w:lang w:eastAsia="ko-KR"/>
+        </w:rPr>
+      </w:pPr>
+    </w:p>
+    <w:p>
+      <w:pPr>
+        <w:pStyle w:val="ListParagraph"/>
+        <w:ind w:left="400"/>
+        <w:rPr>
+          <w:rFonts w:ascii="Courier New" w:hAnsi="Courier New" w:cs="Courier New"/>
+          <w:b/>
+          <w:lang w:eastAsia="ko-KR"/>
+        </w:rPr>
+      </w:pPr>
+      <w:r>
+        <w:rPr>
+          <w:noProof/>
+          <w:lang w:eastAsia="ko-KR"/>
+        </w:rPr>
+        <w:drawing>
+          <wp:inline distT="0" distB="0" distL="0" distR="0" wp14:anchorId="3551927A" wp14:editId="156D0FFD">
+            <wp:extent cx="5943600" cy="1021080"/>
+            <wp:effectExtent l="0" t="0" r="0" b="7620"/>
+            <wp:docPr id="18" name="그림 18"/>
+            <wp:cNvGraphicFramePr>
+              <a:graphicFrameLocks xmlns:a="http://schemas.openxmlformats.org/drawingml/2006/main" noChangeAspect="1"/>
+            </wp:cNvGraphicFramePr>
+            <a:graphic xmlns:a="http://schemas.openxmlformats.org/drawingml/2006/main">
+              <a:graphicData uri="http://schemas.openxmlformats.org/drawingml/2006/picture">
+                <pic:pic xmlns:pic="http://schemas.openxmlformats.org/drawingml/2006/picture">
+                  <pic:nvPicPr>
+                    <pic:cNvPr id="1" name=""/>
+                    <pic:cNvPicPr/>
+                  </pic:nvPicPr>
+                  <pic:blipFill>
+                    <a:blip r:embed="rId30"/>
+                    <a:stretch>
+                      <a:fillRect/>
+                    </a:stretch>
+                  </pic:blipFill>
+                  <pic:spPr>
+                    <a:xfrm>
+                      <a:off x="0" y="0"/>
+                      <a:ext cx="5943600" cy="1021080"/>
+                    </a:xfrm>
+                    <a:prstGeom prst="rect">
+                      <a:avLst/>
+                    </a:prstGeom>
+                  </pic:spPr>
+                </pic:pic>
+              </a:graphicData>
+            </a:graphic>
+          </wp:inline>
+        </w:drawing>
+      </w:r>
+    </w:p>
+    <w:p>
+      <w:pPr>
+        <w:pStyle w:val="ListParagraph"/>
+        <w:ind w:left="400"/>
+        <w:rPr>
+          <w:rFonts w:ascii="Courier New" w:hAnsi="Courier New" w:cs="Courier New"/>
+          <w:b/>
+          <w:lang w:eastAsia="ko-KR"/>
+        </w:rPr>
+      </w:pPr>
+    </w:p>
+    <w:p>
+      <w:pPr>
+        <w:pStyle w:val="ListParagraph"/>
+        <w:numPr>
+          <w:ilvl w:val="0"/>
+          <w:numId w:val="7"/>
+        </w:numPr>
+        <w:rPr>
+          <w:lang w:eastAsia="ko-KR"/>
+        </w:rPr>
+      </w:pPr>
+      <w:r>
+        <w:rPr>
+          <w:rFonts w:hint="eastAsia"/>
+          <w:lang w:eastAsia="ko-KR"/>
+        </w:rPr>
+        <w:t xml:space="preserve">Using </w:t>
+      </w:r>
+      <w:r>
+        <w:rPr>
+          <w:lang w:eastAsia="ko-KR"/>
+        </w:rPr>
+        <w:t>the pipeline, you can also get a count of how many speeches each speaker has for the act and scene by grouping by speaker and sorting by count. Type:</w:t>
+      </w:r>
+    </w:p>
+    <w:p>
+      <w:pPr>
+        <w:pStyle w:val="ListParagraph"/>
+        <w:ind w:left="400"/>
+        <w:rPr>
+          <w:lang w:eastAsia="ko-KR"/>
+        </w:rPr>
+      </w:pPr>
+    </w:p>
+    <w:p>
+      <w:pPr>
+        <w:pStyle w:val="ListParagraph"/>
+        <w:ind w:left="400"/>
+        <w:rPr>
+          <w:lang w:eastAsia="ko-KR"/>
+        </w:rPr>
+      </w:pPr>
+      <w:r>
+        <w:rPr>
+          <w:rFonts w:ascii="Courier New" w:hAnsi="Courier New" w:cs="Courier New"/>
+          <w:b/>
+          <w:lang w:eastAsia="ko-KR"/>
+        </w:rPr>
+        <w:t xml:space="preserve">% </w:t>
+      </w:r>
+      <w:r>
+        <w:rPr>
+          <w:rFonts w:ascii="Courier New" w:hAnsi="Courier New" w:cs="Courier New"/>
+          <w:b/>
+          <w:lang w:eastAsia="ko-KR"/>
+        </w:rPr>
+        <w:t>$</w:t>
+      </w:r>
+      <w:proofErr w:type="spellStart"/>
+      <w:r>
+        <w:rPr>
+          <w:rFonts w:ascii="Courier New" w:hAnsi="Courier New" w:cs="Courier New"/>
+          <w:b/>
+          <w:lang w:eastAsia="ko-KR"/>
+        </w:rPr>
+        <w:t>h</w:t>
+      </w:r>
+      <w:r>
+        <w:rPr>
+          <w:rFonts w:ascii="Courier New" w:hAnsi="Courier New" w:cs="Courier New"/>
+          <w:b/>
+          <w:lang w:eastAsia="ko-KR"/>
+        </w:rPr>
+        <w:t>.play.act</w:t>
+      </w:r>
+      <w:proofErr w:type="spellEnd"/>
+      <w:r>
+        <w:rPr>
+          <w:rFonts w:ascii="Courier New" w:hAnsi="Courier New" w:cs="Courier New"/>
+          <w:b/>
+          <w:lang w:eastAsia="ko-KR"/>
+        </w:rPr>
+        <w:t>[0</w:t>
+      </w:r>
+      <w:proofErr w:type="gramStart"/>
+      <w:r>
+        <w:rPr>
+          <w:rFonts w:ascii="Courier New" w:hAnsi="Courier New" w:cs="Courier New"/>
+          <w:b/>
+          <w:lang w:eastAsia="ko-KR"/>
+        </w:rPr>
+        <w:t>].scene</w:t>
+      </w:r>
+      <w:proofErr w:type="gramEnd"/>
+      <w:r>
+        <w:rPr>
+          <w:rFonts w:ascii="Courier New" w:hAnsi="Courier New" w:cs="Courier New"/>
+          <w:b/>
+          <w:lang w:eastAsia="ko-KR"/>
+        </w:rPr>
+        <w:t>[1].speech | group speaker | sort count</w:t>
+      </w:r>
+    </w:p>
+    <w:p>
+      <w:pPr>
+        <w:pStyle w:val="ListParagraph"/>
+        <w:ind w:left="400"/>
+        <w:rPr>
+          <w:lang w:eastAsia="ko-KR"/>
+        </w:rPr>
+      </w:pPr>
+    </w:p>
+    <w:p>
+      <w:pPr>
+        <w:pStyle w:val="ListParagraph"/>
+        <w:ind w:left="400"/>
+        <w:rPr>
+          <w:lang w:eastAsia="ko-KR"/>
+        </w:rPr>
+      </w:pPr>
+      <w:r>
+        <w:rPr>
+          <w:noProof/>
+          <w:lang w:eastAsia="ko-KR"/>
+        </w:rPr>
+        <w:drawing>
+          <wp:inline distT="0" distB="0" distL="0" distR="0" wp14:anchorId="140B2332" wp14:editId="0A51F72E">
+            <wp:extent cx="3931920" cy="1553024"/>
+            <wp:effectExtent l="0" t="0" r="0" b="9525"/>
+            <wp:docPr id="19" name="그림 19"/>
+            <wp:cNvGraphicFramePr>
+              <a:graphicFrameLocks xmlns:a="http://schemas.openxmlformats.org/drawingml/2006/main" noChangeAspect="1"/>
+            </wp:cNvGraphicFramePr>
+            <a:graphic xmlns:a="http://schemas.openxmlformats.org/drawingml/2006/main">
+              <a:graphicData uri="http://schemas.openxmlformats.org/drawingml/2006/picture">
+                <pic:pic xmlns:pic="http://schemas.openxmlformats.org/drawingml/2006/picture">
+                  <pic:nvPicPr>
+                    <pic:cNvPr id="1" name=""/>
+                    <pic:cNvPicPr/>
+                  </pic:nvPicPr>
+                  <pic:blipFill>
+                    <a:blip r:embed="rId31"/>
+                    <a:stretch>
+                      <a:fillRect/>
+                    </a:stretch>
+                  </pic:blipFill>
+                  <pic:spPr>
+                    <a:xfrm>
+                      <a:off x="0" y="0"/>
                       <a:ext cx="3953310" cy="1561472"/>
                     </a:xfrm>
                     <a:prstGeom prst="rect">
@@ -5173,7 +5254,7 @@
         <w:tblLook w:val="04A0" w:firstRow="1" w:lastRow="0" w:firstColumn="1" w:lastColumn="0" w:noHBand="0" w:noVBand="1"/>
       </w:tblPr>
       <w:tblGrid>
-        <w:gridCol w:w="9283"/>
+        <w:gridCol w:w="9576"/>
       </w:tblGrid>
       <w:tr>
         <w:trPr>
@@ -5377,6 +5458,53 @@
                 <w:lang w:eastAsia="ko-KR"/>
               </w:rPr>
             </w:pPr>
+            <w:r>
+              <w:rPr>
+                <w:noProof/>
+                <w:lang w:eastAsia="ko-KR"/>
+              </w:rPr>
+              <w:drawing>
+                <wp:inline distT="0" distB="0" distL="0" distR="0" wp14:anchorId="413069D9" wp14:editId="34278609">
+                  <wp:extent cx="5943600" cy="1926590"/>
+                  <wp:effectExtent l="0" t="0" r="0" b="3810"/>
+                  <wp:docPr id="21" name="Picture 21" descr="Text, application&#10;&#10;Description automatically generated"/>
+                  <wp:cNvGraphicFramePr>
+                    <a:graphicFrameLocks xmlns:a="http://schemas.openxmlformats.org/drawingml/2006/main" noChangeAspect="1"/>
+                  </wp:cNvGraphicFramePr>
+                  <a:graphic xmlns:a="http://schemas.openxmlformats.org/drawingml/2006/main">
+                    <a:graphicData uri="http://schemas.openxmlformats.org/drawingml/2006/picture">
+                      <pic:pic xmlns:pic="http://schemas.openxmlformats.org/drawingml/2006/picture">
+                        <pic:nvPicPr>
+                          <pic:cNvPr id="21" name="Picture 21" descr="Text, application&#10;&#10;Description automatically generated"/>
+                          <pic:cNvPicPr/>
+                        </pic:nvPicPr>
+                        <pic:blipFill>
+                          <a:blip r:embed="rId32" cstate="print">
+                            <a:extLst>
+                              <a:ext uri="{28A0092B-C50C-407E-A947-70E740481C1C}">
+                                <a14:useLocalDpi xmlns:a14="http://schemas.microsoft.com/office/drawing/2010/main" val="0"/>
+                              </a:ext>
+                            </a:extLst>
+                          </a:blip>
+                          <a:stretch>
+                            <a:fillRect/>
+                          </a:stretch>
+                        </pic:blipFill>
+                        <pic:spPr>
+                          <a:xfrm>
+                            <a:off x="0" y="0"/>
+                            <a:ext cx="5943600" cy="1926590"/>
+                          </a:xfrm>
+                          <a:prstGeom prst="rect">
+                            <a:avLst/>
+                          </a:prstGeom>
+                        </pic:spPr>
+                      </pic:pic>
+                    </a:graphicData>
+                  </a:graphic>
+                </wp:inline>
+              </w:drawing>
+            </w:r>
           </w:p>
           <w:p>
             <w:pPr>
@@ -5445,6 +5573,54 @@
                 <w:lang w:eastAsia="ko-KR"/>
               </w:rPr>
             </w:pPr>
+            <w:r>
+              <w:rPr>
+                <w:noProof/>
+                <w:lang w:eastAsia="ko-KR"/>
+              </w:rPr>
+              <w:lastRenderedPageBreak/>
+              <w:drawing>
+                <wp:inline distT="0" distB="0" distL="0" distR="0" wp14:anchorId="3E703100" wp14:editId="1416A2C4">
+                  <wp:extent cx="5943600" cy="4230370"/>
+                  <wp:effectExtent l="0" t="0" r="0" b="0"/>
+                  <wp:docPr id="23" name="Picture 23" descr="Graphical user interface&#10;&#10;Description automatically generated"/>
+                  <wp:cNvGraphicFramePr>
+                    <a:graphicFrameLocks xmlns:a="http://schemas.openxmlformats.org/drawingml/2006/main" noChangeAspect="1"/>
+                  </wp:cNvGraphicFramePr>
+                  <a:graphic xmlns:a="http://schemas.openxmlformats.org/drawingml/2006/main">
+                    <a:graphicData uri="http://schemas.openxmlformats.org/drawingml/2006/picture">
+                      <pic:pic xmlns:pic="http://schemas.openxmlformats.org/drawingml/2006/picture">
+                        <pic:nvPicPr>
+                          <pic:cNvPr id="23" name="Picture 23" descr="Graphical user interface&#10;&#10;Description automatically generated"/>
+                          <pic:cNvPicPr/>
+                        </pic:nvPicPr>
+                        <pic:blipFill>
+                          <a:blip r:embed="rId33" cstate="print">
+                            <a:extLst>
+                              <a:ext uri="{28A0092B-C50C-407E-A947-70E740481C1C}">
+                                <a14:useLocalDpi xmlns:a14="http://schemas.microsoft.com/office/drawing/2010/main" val="0"/>
+                              </a:ext>
+                            </a:extLst>
+                          </a:blip>
+                          <a:stretch>
+                            <a:fillRect/>
+                          </a:stretch>
+                        </pic:blipFill>
+                        <pic:spPr>
+                          <a:xfrm>
+                            <a:off x="0" y="0"/>
+                            <a:ext cx="5943600" cy="4230370"/>
+                          </a:xfrm>
+                          <a:prstGeom prst="rect">
+                            <a:avLst/>
+                          </a:prstGeom>
+                        </pic:spPr>
+                      </pic:pic>
+                    </a:graphicData>
+                  </a:graphic>
+                </wp:inline>
+              </w:drawing>
+            </w:r>
           </w:p>
           <w:p>
             <w:pPr>
@@ -5536,16 +5712,7 @@
       </w:r>
       <w:proofErr w:type="spellEnd"/>
       <w:r>
-        <w:t>/Desktop/ISEC505/HOP0</w:t>
-      </w:r>
-      <w:r>
-        <w:t>6</w:t>
-      </w:r>
-      <w:r>
-        <w:t xml:space="preserve">-KimNguyenMai/Module </w:t>
-      </w:r>
-      <w:r>
-        <w:t>6</w:t>
+        <w:t>/Desktop/ISEC505/HOP06-KimNguyenMai/Module 6</w:t>
       </w:r>
     </w:p>
     <w:p>
@@ -5698,12 +5865,12 @@
       </w:pPr>
     </w:p>
     <w:sectPr>
-      <w:headerReference w:type="even" r:id="rId30"/>
-      <w:headerReference w:type="default" r:id="rId31"/>
-      <w:footerReference w:type="even" r:id="rId32"/>
-      <w:footerReference w:type="default" r:id="rId33"/>
-      <w:headerReference w:type="first" r:id="rId34"/>
-      <w:footerReference w:type="first" r:id="rId35"/>
+      <w:headerReference w:type="even" r:id="rId34"/>
+      <w:headerReference w:type="default" r:id="rId35"/>
+      <w:footerReference w:type="even" r:id="rId36"/>
+      <w:footerReference w:type="default" r:id="rId37"/>
+      <w:headerReference w:type="first" r:id="rId38"/>
+      <w:footerReference w:type="first" r:id="rId39"/>
       <w:pgSz w:w="12240" w:h="15840" w:code="1"/>
       <w:pgMar w:top="1440" w:right="1440" w:bottom="1440" w:left="1440" w:header="720" w:footer="720" w:gutter="0"/>
       <w:pgNumType w:start="1"/>
@@ -7842,6 +8009,7 @@
     <w:lsdException w:name="HTML Sample" w:semiHidden="1" w:unhideWhenUsed="1"/>
     <w:lsdException w:name="HTML Typewriter" w:semiHidden="1" w:unhideWhenUsed="1"/>
     <w:lsdException w:name="HTML Variable" w:semiHidden="1" w:unhideWhenUsed="1"/>
+    <w:lsdException w:name="Normal Table" w:semiHidden="1" w:unhideWhenUsed="1"/>
     <w:lsdException w:name="annotation subject" w:semiHidden="1" w:unhideWhenUsed="1"/>
     <w:lsdException w:name="No List" w:semiHidden="1" w:unhideWhenUsed="1"/>
     <w:lsdException w:name="Outline List 1" w:semiHidden="1" w:unhideWhenUsed="1"/>
@@ -7884,8 +8052,11 @@
     <w:lsdException w:name="Table Contemporary" w:semiHidden="1" w:unhideWhenUsed="1"/>
     <w:lsdException w:name="Table Elegant" w:semiHidden="1" w:unhideWhenUsed="1"/>
     <w:lsdException w:name="Table Professional" w:semiHidden="1" w:unhideWhenUsed="1"/>
+    <w:lsdException w:name="Table Subtle 1" w:semiHidden="1" w:unhideWhenUsed="1"/>
     <w:lsdException w:name="Table Subtle 2" w:semiHidden="1" w:unhideWhenUsed="1"/>
     <w:lsdException w:name="Table Web 1" w:semiHidden="1" w:unhideWhenUsed="1"/>
+    <w:lsdException w:name="Table Web 2" w:semiHidden="1" w:unhideWhenUsed="1"/>
+    <w:lsdException w:name="Table Web 3" w:semiHidden="1" w:unhideWhenUsed="1"/>
     <w:lsdException w:name="Balloon Text" w:semiHidden="1" w:unhideWhenUsed="1"/>
     <w:lsdException w:name="Table Grid" w:uiPriority="59"/>
     <w:lsdException w:name="Table Theme" w:semiHidden="1" w:unhideWhenUsed="1"/>

</xml_diff>